<commit_message>
er and description objects
</commit_message>
<xml_diff>
--- a/пояснительная записка Чистяков 8901.docx
+++ b/пояснительная записка Чистяков 8901.docx
@@ -1,6 +1,6 @@
 
 <file path=word/document.xml><?xml version="1.0" encoding="utf-8"?>
-<w:document xmlns:wpc="http://schemas.microsoft.com/office/word/2010/wordprocessingCanvas" xmlns:cx="http://schemas.microsoft.com/office/drawing/2014/chartex" xmlns:cx1="http://schemas.microsoft.com/office/drawing/2015/9/8/chartex" xmlns:mc="http://schemas.openxmlformats.org/markup-compatibility/2006" xmlns:o="urn:schemas-microsoft-com:office:office" xmlns:r="http://schemas.openxmlformats.org/officeDocument/2006/relationships" xmlns:m="http://schemas.openxmlformats.org/officeDocument/2006/math" xmlns:v="urn:schemas-microsoft-com:vml" xmlns:wp14="http://schemas.microsoft.com/office/word/2010/wordprocessingDrawing" xmlns:wp="http://schemas.openxmlformats.org/drawingml/2006/wordprocessingDrawing" xmlns:w10="urn:schemas-microsoft-com:office:word" xmlns:w="http://schemas.openxmlformats.org/wordprocessingml/2006/main" xmlns:w14="http://schemas.microsoft.com/office/word/2010/wordml" xmlns:w15="http://schemas.microsoft.com/office/word/2012/wordml" xmlns:w16se="http://schemas.microsoft.com/office/word/2015/wordml/symex" xmlns:wpg="http://schemas.microsoft.com/office/word/2010/wordprocessingGroup" xmlns:wpi="http://schemas.microsoft.com/office/word/2010/wordprocessingInk" xmlns:wne="http://schemas.microsoft.com/office/word/2006/wordml" xmlns:wps="http://schemas.microsoft.com/office/word/2010/wordprocessingShape" mc:Ignorable="w14 w15 w16se wp14">
+<w:document xmlns:wpc="http://schemas.microsoft.com/office/word/2010/wordprocessingCanvas" xmlns:cx="http://schemas.microsoft.com/office/drawing/2014/chartex" xmlns:mc="http://schemas.openxmlformats.org/markup-compatibility/2006" xmlns:o="urn:schemas-microsoft-com:office:office" xmlns:r="http://schemas.openxmlformats.org/officeDocument/2006/relationships" xmlns:m="http://schemas.openxmlformats.org/officeDocument/2006/math" xmlns:v="urn:schemas-microsoft-com:vml" xmlns:wp14="http://schemas.microsoft.com/office/word/2010/wordprocessingDrawing" xmlns:wp="http://schemas.openxmlformats.org/drawingml/2006/wordprocessingDrawing" xmlns:w10="urn:schemas-microsoft-com:office:word" xmlns:w="http://schemas.openxmlformats.org/wordprocessingml/2006/main" xmlns:w14="http://schemas.microsoft.com/office/word/2010/wordml" xmlns:w15="http://schemas.microsoft.com/office/word/2012/wordml" xmlns:w16se="http://schemas.microsoft.com/office/word/2015/wordml/symex" xmlns:wpg="http://schemas.microsoft.com/office/word/2010/wordprocessingGroup" xmlns:wpi="http://schemas.microsoft.com/office/word/2010/wordprocessingInk" xmlns:wne="http://schemas.microsoft.com/office/word/2006/wordml" xmlns:wps="http://schemas.microsoft.com/office/word/2010/wordprocessingShape" mc:Ignorable="w14 w15 w16se wp14">
   <w:body>
     <w:p>
       <w:pPr>
@@ -1560,6 +1560,494 @@
         </w:rPr>
         <w:t>список приёма лекарств.</w:t>
       </w:r>
+    </w:p>
+    <w:p>
+      <w:pPr>
+        <w:pStyle w:val="Standard"/>
+        <w:spacing w:before="0" w:line="360" w:lineRule="auto"/>
+        <w:ind w:firstLine="851"/>
+        <w:jc w:val="both"/>
+        <w:rPr>
+          <w:color w:val="000000"/>
+          <w:sz w:val="28"/>
+        </w:rPr>
+      </w:pPr>
+      <w:r>
+        <w:rPr>
+          <w:color w:val="000000"/>
+          <w:sz w:val="28"/>
+        </w:rPr>
+        <w:t>Теперь следует определить свойства этих объектов.</w:t>
+      </w:r>
+    </w:p>
+    <w:p>
+      <w:pPr>
+        <w:pStyle w:val="Standard"/>
+        <w:spacing w:before="0" w:line="360" w:lineRule="auto"/>
+        <w:ind w:firstLine="851"/>
+        <w:jc w:val="both"/>
+        <w:rPr>
+          <w:color w:val="000000"/>
+          <w:sz w:val="28"/>
+        </w:rPr>
+      </w:pPr>
+      <w:r>
+        <w:rPr>
+          <w:color w:val="000000"/>
+          <w:sz w:val="28"/>
+        </w:rPr>
+        <w:t xml:space="preserve">Для объекта </w:t>
+      </w:r>
+      <w:r>
+        <w:rPr>
+          <w:color w:val="000000"/>
+          <w:sz w:val="28"/>
+        </w:rPr>
+        <w:t>пользователь</w:t>
+      </w:r>
+      <w:r>
+        <w:rPr>
+          <w:color w:val="000000"/>
+          <w:sz w:val="28"/>
+        </w:rPr>
+        <w:t xml:space="preserve"> нас интересуют следующие свойства:</w:t>
+      </w:r>
+    </w:p>
+    <w:p>
+      <w:pPr>
+        <w:pStyle w:val="Standard"/>
+        <w:numPr>
+          <w:ilvl w:val="0"/>
+          <w:numId w:val="5"/>
+        </w:numPr>
+        <w:spacing w:before="0" w:line="360" w:lineRule="auto"/>
+        <w:jc w:val="both"/>
+        <w:rPr>
+          <w:color w:val="000000"/>
+          <w:sz w:val="28"/>
+        </w:rPr>
+      </w:pPr>
+      <w:r>
+        <w:rPr>
+          <w:color w:val="000000"/>
+          <w:sz w:val="28"/>
+        </w:rPr>
+        <w:t>имя</w:t>
+      </w:r>
+      <w:r>
+        <w:rPr>
+          <w:color w:val="000000"/>
+          <w:sz w:val="28"/>
+        </w:rPr>
+        <w:t>;</w:t>
+      </w:r>
+    </w:p>
+    <w:p>
+      <w:pPr>
+        <w:pStyle w:val="Standard"/>
+        <w:numPr>
+          <w:ilvl w:val="0"/>
+          <w:numId w:val="5"/>
+        </w:numPr>
+        <w:spacing w:before="0" w:line="360" w:lineRule="auto"/>
+        <w:jc w:val="both"/>
+        <w:rPr>
+          <w:color w:val="000000"/>
+          <w:sz w:val="28"/>
+        </w:rPr>
+      </w:pPr>
+      <w:r>
+        <w:rPr>
+          <w:color w:val="000000"/>
+          <w:sz w:val="28"/>
+        </w:rPr>
+        <w:t>пол;</w:t>
+      </w:r>
+    </w:p>
+    <w:p>
+      <w:pPr>
+        <w:pStyle w:val="Standard"/>
+        <w:numPr>
+          <w:ilvl w:val="0"/>
+          <w:numId w:val="5"/>
+        </w:numPr>
+        <w:spacing w:before="0" w:line="360" w:lineRule="auto"/>
+        <w:jc w:val="both"/>
+        <w:rPr>
+          <w:color w:val="000000"/>
+          <w:sz w:val="28"/>
+        </w:rPr>
+      </w:pPr>
+      <w:r>
+        <w:rPr>
+          <w:color w:val="000000"/>
+          <w:sz w:val="28"/>
+        </w:rPr>
+        <w:t>логин</w:t>
+      </w:r>
+      <w:r>
+        <w:rPr>
+          <w:color w:val="000000"/>
+          <w:sz w:val="28"/>
+        </w:rPr>
+        <w:t>;</w:t>
+      </w:r>
+    </w:p>
+    <w:p>
+      <w:pPr>
+        <w:pStyle w:val="Standard"/>
+        <w:numPr>
+          <w:ilvl w:val="0"/>
+          <w:numId w:val="5"/>
+        </w:numPr>
+        <w:spacing w:before="0" w:line="360" w:lineRule="auto"/>
+        <w:jc w:val="both"/>
+        <w:rPr>
+          <w:color w:val="000000"/>
+          <w:sz w:val="28"/>
+        </w:rPr>
+      </w:pPr>
+      <w:r>
+        <w:rPr>
+          <w:color w:val="000000"/>
+          <w:sz w:val="28"/>
+        </w:rPr>
+        <w:t>пароль.</w:t>
+      </w:r>
+    </w:p>
+    <w:p>
+      <w:pPr>
+        <w:pStyle w:val="Standard"/>
+        <w:spacing w:before="0" w:line="360" w:lineRule="auto"/>
+        <w:ind w:firstLine="851"/>
+        <w:jc w:val="both"/>
+        <w:rPr>
+          <w:color w:val="000000"/>
+          <w:sz w:val="28"/>
+        </w:rPr>
+      </w:pPr>
+      <w:r>
+        <w:rPr>
+          <w:color w:val="000000"/>
+          <w:sz w:val="28"/>
+        </w:rPr>
+        <w:t xml:space="preserve">Объект </w:t>
+      </w:r>
+      <w:r>
+        <w:rPr>
+          <w:color w:val="000000"/>
+          <w:sz w:val="28"/>
+        </w:rPr>
+        <w:t>лекарство</w:t>
+      </w:r>
+      <w:r>
+        <w:rPr>
+          <w:color w:val="000000"/>
+          <w:sz w:val="28"/>
+        </w:rPr>
+        <w:t xml:space="preserve"> характеризуется следующими атрибутами:</w:t>
+      </w:r>
+    </w:p>
+    <w:p>
+      <w:pPr>
+        <w:pStyle w:val="Standard"/>
+        <w:numPr>
+          <w:ilvl w:val="0"/>
+          <w:numId w:val="6"/>
+        </w:numPr>
+        <w:spacing w:before="0" w:line="360" w:lineRule="auto"/>
+        <w:jc w:val="both"/>
+        <w:rPr>
+          <w:color w:val="000000"/>
+          <w:sz w:val="28"/>
+        </w:rPr>
+      </w:pPr>
+      <w:r>
+        <w:rPr>
+          <w:color w:val="000000"/>
+          <w:sz w:val="28"/>
+        </w:rPr>
+        <w:t>название;</w:t>
+      </w:r>
+    </w:p>
+    <w:p>
+      <w:pPr>
+        <w:pStyle w:val="Standard"/>
+        <w:numPr>
+          <w:ilvl w:val="0"/>
+          <w:numId w:val="6"/>
+        </w:numPr>
+        <w:spacing w:before="0" w:line="360" w:lineRule="auto"/>
+        <w:jc w:val="both"/>
+        <w:rPr>
+          <w:color w:val="000000"/>
+          <w:sz w:val="28"/>
+        </w:rPr>
+      </w:pPr>
+      <w:r>
+        <w:rPr>
+          <w:color w:val="000000"/>
+          <w:sz w:val="28"/>
+        </w:rPr>
+        <w:t>категория.</w:t>
+      </w:r>
+    </w:p>
+    <w:p>
+      <w:pPr>
+        <w:pStyle w:val="Standard"/>
+        <w:spacing w:before="0" w:line="360" w:lineRule="auto"/>
+        <w:ind w:firstLine="851"/>
+        <w:jc w:val="both"/>
+        <w:rPr>
+          <w:color w:val="000000"/>
+          <w:sz w:val="28"/>
+        </w:rPr>
+      </w:pPr>
+      <w:r>
+        <w:rPr>
+          <w:color w:val="000000"/>
+          <w:sz w:val="28"/>
+        </w:rPr>
+        <w:t xml:space="preserve">Связь многие-ко-многим между </w:t>
+      </w:r>
+      <w:r>
+        <w:rPr>
+          <w:color w:val="000000"/>
+          <w:sz w:val="28"/>
+        </w:rPr>
+        <w:t xml:space="preserve">пользователями </w:t>
+      </w:r>
+      <w:r>
+        <w:rPr>
+          <w:color w:val="000000"/>
+          <w:sz w:val="28"/>
+        </w:rPr>
+        <w:t xml:space="preserve">и </w:t>
+      </w:r>
+      <w:r>
+        <w:rPr>
+          <w:color w:val="000000"/>
+          <w:sz w:val="28"/>
+        </w:rPr>
+        <w:t>лекарствами</w:t>
+      </w:r>
+      <w:r>
+        <w:rPr>
+          <w:color w:val="000000"/>
+          <w:sz w:val="28"/>
+        </w:rPr>
+        <w:t xml:space="preserve"> реа</w:t>
+      </w:r>
+      <w:r>
+        <w:rPr>
+          <w:color w:val="000000"/>
+          <w:sz w:val="28"/>
+        </w:rPr>
+        <w:t xml:space="preserve">лизует вспомогательная сущность список лекарств </w:t>
+      </w:r>
+      <w:r>
+        <w:rPr>
+          <w:color w:val="000000"/>
+          <w:sz w:val="28"/>
+        </w:rPr>
+        <w:t>со следующими свойствами:</w:t>
+      </w:r>
+    </w:p>
+    <w:p>
+      <w:pPr>
+        <w:pStyle w:val="Standard"/>
+        <w:numPr>
+          <w:ilvl w:val="0"/>
+          <w:numId w:val="7"/>
+        </w:numPr>
+        <w:spacing w:before="0" w:line="360" w:lineRule="auto"/>
+        <w:jc w:val="both"/>
+        <w:rPr>
+          <w:color w:val="000000"/>
+          <w:sz w:val="28"/>
+        </w:rPr>
+      </w:pPr>
+      <w:r>
+        <w:rPr>
+          <w:color w:val="000000"/>
+          <w:sz w:val="28"/>
+        </w:rPr>
+        <w:t xml:space="preserve">ссылка на </w:t>
+      </w:r>
+      <w:r>
+        <w:rPr>
+          <w:color w:val="000000"/>
+          <w:sz w:val="28"/>
+        </w:rPr>
+        <w:t>пользователя</w:t>
+      </w:r>
+      <w:r>
+        <w:rPr>
+          <w:color w:val="000000"/>
+          <w:sz w:val="28"/>
+        </w:rPr>
+        <w:t>;</w:t>
+      </w:r>
+    </w:p>
+    <w:p>
+      <w:pPr>
+        <w:pStyle w:val="Standard"/>
+        <w:numPr>
+          <w:ilvl w:val="0"/>
+          <w:numId w:val="7"/>
+        </w:numPr>
+        <w:spacing w:before="0" w:line="360" w:lineRule="auto"/>
+        <w:jc w:val="both"/>
+        <w:rPr>
+          <w:color w:val="000000"/>
+          <w:sz w:val="28"/>
+        </w:rPr>
+      </w:pPr>
+      <w:r>
+        <w:rPr>
+          <w:color w:val="000000"/>
+          <w:sz w:val="28"/>
+        </w:rPr>
+        <w:t xml:space="preserve">ссылка на </w:t>
+      </w:r>
+      <w:r>
+        <w:rPr>
+          <w:color w:val="000000"/>
+          <w:sz w:val="28"/>
+        </w:rPr>
+        <w:t>лекарство</w:t>
+      </w:r>
+      <w:r>
+        <w:rPr>
+          <w:color w:val="000000"/>
+          <w:sz w:val="28"/>
+        </w:rPr>
+        <w:t>;</w:t>
+      </w:r>
+    </w:p>
+    <w:p>
+      <w:pPr>
+        <w:pStyle w:val="Standard"/>
+        <w:numPr>
+          <w:ilvl w:val="0"/>
+          <w:numId w:val="7"/>
+        </w:numPr>
+        <w:spacing w:before="0" w:line="360" w:lineRule="auto"/>
+        <w:jc w:val="both"/>
+        <w:rPr>
+          <w:color w:val="000000"/>
+          <w:sz w:val="28"/>
+        </w:rPr>
+      </w:pPr>
+      <w:r>
+        <w:rPr>
+          <w:color w:val="000000"/>
+          <w:sz w:val="28"/>
+        </w:rPr>
+        <w:t>дата начала приёма;</w:t>
+      </w:r>
+    </w:p>
+    <w:p>
+      <w:pPr>
+        <w:pStyle w:val="Standard"/>
+        <w:numPr>
+          <w:ilvl w:val="0"/>
+          <w:numId w:val="7"/>
+        </w:numPr>
+        <w:spacing w:before="0" w:line="360" w:lineRule="auto"/>
+        <w:jc w:val="both"/>
+        <w:rPr>
+          <w:color w:val="000000"/>
+          <w:sz w:val="28"/>
+        </w:rPr>
+      </w:pPr>
+      <w:r>
+        <w:rPr>
+          <w:color w:val="000000"/>
+          <w:sz w:val="28"/>
+        </w:rPr>
+        <w:t>дата окончания приёма;</w:t>
+      </w:r>
+    </w:p>
+    <w:p>
+      <w:pPr>
+        <w:pStyle w:val="Standard"/>
+        <w:numPr>
+          <w:ilvl w:val="0"/>
+          <w:numId w:val="7"/>
+        </w:numPr>
+        <w:spacing w:before="0" w:line="360" w:lineRule="auto"/>
+        <w:jc w:val="both"/>
+        <w:rPr>
+          <w:color w:val="000000"/>
+          <w:sz w:val="28"/>
+        </w:rPr>
+      </w:pPr>
+      <w:r>
+        <w:rPr>
+          <w:color w:val="000000"/>
+          <w:sz w:val="28"/>
+        </w:rPr>
+        <w:t>количество таблеток за приём;</w:t>
+      </w:r>
+    </w:p>
+    <w:p>
+      <w:pPr>
+        <w:pStyle w:val="Standard"/>
+        <w:numPr>
+          <w:ilvl w:val="0"/>
+          <w:numId w:val="7"/>
+        </w:numPr>
+        <w:spacing w:before="0" w:line="360" w:lineRule="auto"/>
+        <w:jc w:val="both"/>
+        <w:rPr>
+          <w:color w:val="000000"/>
+          <w:sz w:val="28"/>
+        </w:rPr>
+      </w:pPr>
+      <w:r>
+        <w:rPr>
+          <w:color w:val="000000"/>
+          <w:sz w:val="28"/>
+        </w:rPr>
+        <w:t>количество приёмов в день;</w:t>
+      </w:r>
+    </w:p>
+    <w:p>
+      <w:pPr>
+        <w:pStyle w:val="Standard"/>
+        <w:numPr>
+          <w:ilvl w:val="0"/>
+          <w:numId w:val="7"/>
+        </w:numPr>
+        <w:spacing w:before="0" w:line="360" w:lineRule="auto"/>
+        <w:jc w:val="both"/>
+        <w:rPr>
+          <w:color w:val="000000"/>
+          <w:sz w:val="28"/>
+        </w:rPr>
+      </w:pPr>
+      <w:r>
+        <w:rPr>
+          <w:color w:val="000000"/>
+          <w:sz w:val="28"/>
+        </w:rPr>
+        <w:t>общее количество таблеток</w:t>
+      </w:r>
+      <w:r>
+        <w:rPr>
+          <w:color w:val="000000"/>
+          <w:sz w:val="28"/>
+        </w:rPr>
+        <w:t xml:space="preserve"> за курс</w:t>
+      </w:r>
+      <w:r>
+        <w:rPr>
+          <w:color w:val="000000"/>
+          <w:sz w:val="28"/>
+        </w:rPr>
+        <w:t>.</w:t>
+      </w:r>
       <w:bookmarkStart w:id="0" w:name="_GoBack"/>
       <w:bookmarkEnd w:id="0"/>
     </w:p>
@@ -1579,338 +2067,193 @@
           <w:color w:val="000000"/>
           <w:sz w:val="28"/>
         </w:rPr>
-        <w:t>Теперь следует определить свойства этих объектов.</w:t>
-      </w:r>
-    </w:p>
-    <w:p>
-      <w:pPr>
-        <w:pStyle w:val="Standard"/>
-        <w:spacing w:before="0" w:line="360" w:lineRule="auto"/>
-        <w:ind w:firstLine="851"/>
-        <w:jc w:val="both"/>
-        <w:rPr>
-          <w:color w:val="000000"/>
-          <w:sz w:val="28"/>
-        </w:rPr>
-      </w:pPr>
-      <w:r>
-        <w:rPr>
-          <w:color w:val="000000"/>
-          <w:sz w:val="28"/>
-        </w:rPr>
-        <w:t>Для объекта персонаж нас интересуют следующие свойства:</w:t>
-      </w:r>
-    </w:p>
-    <w:p>
-      <w:pPr>
-        <w:pStyle w:val="Standard"/>
-        <w:spacing w:before="0" w:line="360" w:lineRule="auto"/>
-        <w:ind w:firstLine="851"/>
-        <w:jc w:val="both"/>
-        <w:rPr>
-          <w:color w:val="000000"/>
-          <w:sz w:val="28"/>
-        </w:rPr>
-      </w:pPr>
-      <w:r>
-        <w:rPr>
-          <w:color w:val="000000"/>
-          <w:sz w:val="28"/>
-        </w:rPr>
-        <w:t>- имя (в такой форме, как оно должно упоминаться в новости);</w:t>
-      </w:r>
-    </w:p>
-    <w:p>
-      <w:pPr>
-        <w:pStyle w:val="Standard"/>
-        <w:spacing w:before="0" w:line="360" w:lineRule="auto"/>
-        <w:ind w:firstLine="851"/>
-        <w:jc w:val="both"/>
-        <w:rPr>
-          <w:color w:val="000000"/>
-          <w:sz w:val="28"/>
-        </w:rPr>
-      </w:pPr>
-      <w:r>
-        <w:rPr>
-          <w:color w:val="000000"/>
-          <w:sz w:val="28"/>
-        </w:rPr>
-        <w:t>- пол (для согласования слов);</w:t>
-      </w:r>
-    </w:p>
-    <w:p>
-      <w:pPr>
-        <w:pStyle w:val="Standard"/>
-        <w:spacing w:before="0" w:line="360" w:lineRule="auto"/>
-        <w:ind w:firstLine="851"/>
-        <w:jc w:val="both"/>
-        <w:rPr>
-          <w:color w:val="000000"/>
-          <w:sz w:val="28"/>
-        </w:rPr>
-      </w:pPr>
-      <w:r>
-        <w:rPr>
-          <w:color w:val="000000"/>
-          <w:sz w:val="28"/>
-        </w:rPr>
-        <w:t>- возраст;</w:t>
-      </w:r>
-    </w:p>
-    <w:p>
-      <w:pPr>
-        <w:pStyle w:val="Standard"/>
-        <w:spacing w:before="0" w:line="360" w:lineRule="auto"/>
-        <w:ind w:firstLine="851"/>
-        <w:jc w:val="both"/>
-        <w:rPr>
-          <w:color w:val="000000"/>
-          <w:sz w:val="28"/>
-        </w:rPr>
-      </w:pPr>
-      <w:r>
-        <w:rPr>
-          <w:color w:val="000000"/>
-          <w:sz w:val="28"/>
-        </w:rPr>
-        <w:t>- категория (политика, спорт и так далее; для простоты будем считать, что у каждого персонажа только одна категория);</w:t>
-      </w:r>
-    </w:p>
-    <w:p>
-      <w:pPr>
-        <w:pStyle w:val="Standard"/>
-        <w:spacing w:before="0" w:line="360" w:lineRule="auto"/>
-        <w:ind w:firstLine="851"/>
-        <w:jc w:val="both"/>
-        <w:rPr>
-          <w:color w:val="000000"/>
-          <w:sz w:val="28"/>
-        </w:rPr>
-      </w:pPr>
-      <w:r>
-        <w:rPr>
-          <w:color w:val="000000"/>
-          <w:sz w:val="28"/>
-        </w:rPr>
-        <w:t>- национальность (принадлежность к стране);</w:t>
-      </w:r>
-    </w:p>
-    <w:p>
-      <w:pPr>
-        <w:pStyle w:val="Standard"/>
-        <w:spacing w:before="0" w:line="360" w:lineRule="auto"/>
-        <w:ind w:firstLine="851"/>
-        <w:jc w:val="both"/>
-        <w:rPr>
-          <w:color w:val="000000"/>
-          <w:sz w:val="28"/>
-        </w:rPr>
-      </w:pPr>
-      <w:r>
-        <w:rPr>
-          <w:color w:val="000000"/>
-          <w:sz w:val="28"/>
-        </w:rPr>
-        <w:t>- место постоянного проживания (город).</w:t>
-      </w:r>
-    </w:p>
-    <w:p>
-      <w:pPr>
-        <w:pStyle w:val="Standard"/>
-        <w:spacing w:before="0" w:line="360" w:lineRule="auto"/>
-        <w:ind w:firstLine="851"/>
-        <w:jc w:val="both"/>
-        <w:rPr>
-          <w:color w:val="000000"/>
-          <w:sz w:val="28"/>
-        </w:rPr>
-      </w:pPr>
-      <w:r>
-        <w:rPr>
-          <w:color w:val="000000"/>
-          <w:sz w:val="28"/>
-        </w:rPr>
-        <w:t>Объект мероприятие характеризуется следующими атрибутами:</w:t>
-      </w:r>
-    </w:p>
-    <w:p>
-      <w:pPr>
-        <w:pStyle w:val="Standard"/>
-        <w:spacing w:before="0" w:line="360" w:lineRule="auto"/>
-        <w:ind w:firstLine="851"/>
-        <w:jc w:val="both"/>
-        <w:rPr>
-          <w:color w:val="000000"/>
-          <w:sz w:val="28"/>
-        </w:rPr>
-      </w:pPr>
-      <w:r>
-        <w:rPr>
-          <w:color w:val="000000"/>
-          <w:sz w:val="28"/>
-        </w:rPr>
-        <w:t>- название;</w:t>
-      </w:r>
-    </w:p>
-    <w:p>
-      <w:pPr>
-        <w:pStyle w:val="Standard"/>
-        <w:spacing w:before="0" w:line="360" w:lineRule="auto"/>
-        <w:ind w:firstLine="851"/>
-        <w:jc w:val="both"/>
-        <w:rPr>
-          <w:color w:val="000000"/>
-          <w:sz w:val="28"/>
-        </w:rPr>
-      </w:pPr>
-      <w:r>
-        <w:rPr>
-          <w:color w:val="000000"/>
-          <w:sz w:val="28"/>
-        </w:rPr>
-        <w:t>- категория.</w:t>
-      </w:r>
-    </w:p>
-    <w:p>
-      <w:pPr>
-        <w:pStyle w:val="Standard"/>
-        <w:spacing w:before="0" w:line="360" w:lineRule="auto"/>
-        <w:ind w:firstLine="851"/>
-        <w:jc w:val="both"/>
-        <w:rPr>
-          <w:color w:val="000000"/>
-          <w:sz w:val="28"/>
-        </w:rPr>
-      </w:pPr>
-      <w:r>
-        <w:rPr>
-          <w:color w:val="000000"/>
-          <w:sz w:val="28"/>
-        </w:rPr>
-        <w:t>Связь многие-ко-многим между персонажем и мероприятием реализует вспомогательная сущность событие со следующими свойствами:</w:t>
-      </w:r>
-    </w:p>
-    <w:p>
-      <w:pPr>
-        <w:pStyle w:val="Standard"/>
-        <w:spacing w:before="0" w:line="360" w:lineRule="auto"/>
-        <w:ind w:firstLine="851"/>
-        <w:jc w:val="both"/>
-        <w:rPr>
-          <w:color w:val="000000"/>
-          <w:sz w:val="28"/>
-        </w:rPr>
-      </w:pPr>
-      <w:r>
-        <w:rPr>
-          <w:color w:val="000000"/>
-          <w:sz w:val="28"/>
-        </w:rPr>
-        <w:t>- ссылка на персонажа;</w:t>
-      </w:r>
-    </w:p>
-    <w:p>
-      <w:pPr>
-        <w:pStyle w:val="Standard"/>
-        <w:spacing w:before="0" w:line="360" w:lineRule="auto"/>
-        <w:ind w:firstLine="851"/>
-        <w:jc w:val="both"/>
-        <w:rPr>
-          <w:color w:val="000000"/>
-          <w:sz w:val="28"/>
-        </w:rPr>
-      </w:pPr>
-      <w:r>
-        <w:rPr>
-          <w:color w:val="000000"/>
-          <w:sz w:val="28"/>
-        </w:rPr>
-        <w:t>- ссылка на мероприятие;</w:t>
-      </w:r>
-    </w:p>
-    <w:p>
-      <w:pPr>
-        <w:pStyle w:val="Standard"/>
-        <w:spacing w:before="0" w:line="360" w:lineRule="auto"/>
-        <w:ind w:firstLine="851"/>
-        <w:jc w:val="both"/>
-        <w:rPr>
-          <w:color w:val="000000"/>
-          <w:sz w:val="28"/>
-        </w:rPr>
-      </w:pPr>
-      <w:r>
-        <w:rPr>
-          <w:color w:val="000000"/>
-          <w:sz w:val="28"/>
-        </w:rPr>
-        <w:t>- результат.</w:t>
-      </w:r>
-    </w:p>
-    <w:p>
-      <w:pPr>
-        <w:pStyle w:val="Standard"/>
-        <w:spacing w:before="0" w:line="360" w:lineRule="auto"/>
-        <w:ind w:firstLine="851"/>
-        <w:jc w:val="both"/>
-        <w:rPr>
-          <w:color w:val="000000"/>
-          <w:sz w:val="28"/>
-        </w:rPr>
-      </w:pPr>
-      <w:r>
-        <w:rPr>
-          <w:color w:val="000000"/>
-          <w:sz w:val="28"/>
-        </w:rPr>
-        <w:t>Страна полностью определяется названием.</w:t>
-      </w:r>
-    </w:p>
-    <w:p>
-      <w:pPr>
-        <w:pStyle w:val="Standard"/>
-        <w:spacing w:before="0" w:line="360" w:lineRule="auto"/>
-        <w:ind w:firstLine="851"/>
-        <w:jc w:val="both"/>
-        <w:rPr>
-          <w:color w:val="000000"/>
-          <w:sz w:val="28"/>
-        </w:rPr>
-      </w:pPr>
-      <w:r>
-        <w:rPr>
-          <w:color w:val="000000"/>
-          <w:sz w:val="28"/>
-        </w:rPr>
-        <w:t>Город имеет название и ссылку на страну.</w:t>
-      </w:r>
-    </w:p>
-    <w:p>
-      <w:pPr>
-        <w:pStyle w:val="Standard"/>
-        <w:spacing w:before="0" w:line="360" w:lineRule="auto"/>
-        <w:ind w:firstLine="851"/>
-        <w:jc w:val="both"/>
-        <w:rPr>
-          <w:color w:val="000000"/>
-          <w:sz w:val="28"/>
-        </w:rPr>
-      </w:pPr>
-      <w:r>
-        <w:rPr>
-          <w:color w:val="000000"/>
-          <w:sz w:val="28"/>
-        </w:rPr>
-        <w:t>Для обеспечения первой нормальной формы информационной модели припишем каждому объекту уникальное ключевое поле (например,  КодПерсонажа).</w:t>
-      </w:r>
-    </w:p>
-    <w:p>
-      <w:pPr>
-        <w:pStyle w:val="Standard"/>
-        <w:spacing w:before="0" w:line="360" w:lineRule="auto"/>
-        <w:ind w:firstLine="851"/>
-        <w:jc w:val="both"/>
+        <w:t>Категория</w:t>
+      </w:r>
+      <w:r>
+        <w:rPr>
+          <w:color w:val="000000"/>
+          <w:sz w:val="28"/>
+        </w:rPr>
+        <w:t xml:space="preserve"> полностью определяется названием.</w:t>
+      </w:r>
+    </w:p>
+    <w:p>
+      <w:pPr>
+        <w:pStyle w:val="Standard"/>
+        <w:spacing w:before="0" w:line="360" w:lineRule="auto"/>
+        <w:ind w:firstLine="851"/>
+        <w:jc w:val="both"/>
+        <w:rPr>
+          <w:color w:val="000000"/>
+          <w:sz w:val="28"/>
+        </w:rPr>
+      </w:pPr>
+      <w:r>
+        <w:rPr>
+          <w:color w:val="000000"/>
+          <w:sz w:val="28"/>
+        </w:rPr>
+        <w:t>Лекарство ссылается на сущность Категория</w:t>
+      </w:r>
+      <w:r>
+        <w:rPr>
+          <w:color w:val="000000"/>
+          <w:sz w:val="28"/>
+        </w:rPr>
+        <w:t>.</w:t>
+      </w:r>
+    </w:p>
+    <w:p>
+      <w:pPr>
+        <w:pStyle w:val="Standard"/>
+        <w:spacing w:before="0" w:line="360" w:lineRule="auto"/>
+        <w:ind w:firstLine="851"/>
+        <w:jc w:val="both"/>
+        <w:rPr>
+          <w:color w:val="000000"/>
+          <w:sz w:val="28"/>
+        </w:rPr>
+      </w:pPr>
+      <w:r>
+        <w:rPr>
+          <w:color w:val="000000"/>
+          <w:sz w:val="28"/>
+        </w:rPr>
+        <w:t>Сущность Список приёма лекарств имеет следующие свойства:</w:t>
+      </w:r>
+    </w:p>
+    <w:p>
+      <w:pPr>
+        <w:pStyle w:val="Standard"/>
+        <w:numPr>
+          <w:ilvl w:val="0"/>
+          <w:numId w:val="8"/>
+        </w:numPr>
+        <w:spacing w:before="0" w:line="360" w:lineRule="auto"/>
+        <w:jc w:val="both"/>
+        <w:rPr>
+          <w:color w:val="000000"/>
+          <w:sz w:val="28"/>
+        </w:rPr>
+      </w:pPr>
+      <w:r>
+        <w:rPr>
+          <w:color w:val="000000"/>
+          <w:sz w:val="28"/>
+        </w:rPr>
+        <w:t>ссылка на пользователя;</w:t>
+      </w:r>
+    </w:p>
+    <w:p>
+      <w:pPr>
+        <w:pStyle w:val="Standard"/>
+        <w:numPr>
+          <w:ilvl w:val="0"/>
+          <w:numId w:val="8"/>
+        </w:numPr>
+        <w:spacing w:before="0" w:line="360" w:lineRule="auto"/>
+        <w:jc w:val="both"/>
+        <w:rPr>
+          <w:color w:val="000000"/>
+          <w:sz w:val="28"/>
+        </w:rPr>
+      </w:pPr>
+      <w:r>
+        <w:rPr>
+          <w:color w:val="000000"/>
+          <w:sz w:val="28"/>
+        </w:rPr>
+        <w:t>ссылка на лекарство;</w:t>
+      </w:r>
+    </w:p>
+    <w:p>
+      <w:pPr>
+        <w:pStyle w:val="Standard"/>
+        <w:numPr>
+          <w:ilvl w:val="0"/>
+          <w:numId w:val="8"/>
+        </w:numPr>
+        <w:spacing w:before="0" w:line="360" w:lineRule="auto"/>
+        <w:jc w:val="both"/>
+        <w:rPr>
+          <w:color w:val="000000"/>
+          <w:sz w:val="28"/>
+        </w:rPr>
+      </w:pPr>
+      <w:r>
+        <w:rPr>
+          <w:color w:val="000000"/>
+          <w:sz w:val="28"/>
+        </w:rPr>
+        <w:t>дата принятия лекарства;</w:t>
+      </w:r>
+    </w:p>
+    <w:p>
+      <w:pPr>
+        <w:pStyle w:val="Standard"/>
+        <w:numPr>
+          <w:ilvl w:val="0"/>
+          <w:numId w:val="8"/>
+        </w:numPr>
+        <w:spacing w:before="0" w:line="360" w:lineRule="auto"/>
+        <w:jc w:val="both"/>
+        <w:rPr>
+          <w:color w:val="000000"/>
+          <w:sz w:val="28"/>
+        </w:rPr>
+      </w:pPr>
+      <w:r>
+        <w:rPr>
+          <w:color w:val="000000"/>
+          <w:sz w:val="28"/>
+        </w:rPr>
+        <w:t>количество принятых таблеток;</w:t>
+      </w:r>
+    </w:p>
+    <w:p>
+      <w:pPr>
+        <w:pStyle w:val="Standard"/>
+        <w:spacing w:before="0" w:line="360" w:lineRule="auto"/>
+        <w:ind w:firstLine="851"/>
+        <w:jc w:val="both"/>
+        <w:rPr>
+          <w:color w:val="000000"/>
+          <w:sz w:val="28"/>
+        </w:rPr>
+      </w:pPr>
+      <w:r>
+        <w:rPr>
+          <w:color w:val="000000"/>
+          <w:sz w:val="28"/>
+        </w:rPr>
+        <w:lastRenderedPageBreak/>
+        <w:t>Для обеспечения первой нормальной формы информационной модели припишем каждому объекту уникальное ключевое поле (например,  КодП</w:t>
+      </w:r>
+      <w:r>
+        <w:rPr>
+          <w:color w:val="000000"/>
+          <w:sz w:val="28"/>
+        </w:rPr>
+        <w:t>ользователя</w:t>
+      </w:r>
+      <w:r>
+        <w:rPr>
+          <w:color w:val="000000"/>
+          <w:sz w:val="28"/>
+        </w:rPr>
+        <w:t>).</w:t>
+      </w:r>
+    </w:p>
+    <w:p>
+      <w:pPr>
+        <w:pStyle w:val="Standard"/>
+        <w:spacing w:before="0" w:line="360" w:lineRule="auto"/>
+        <w:ind w:firstLine="851"/>
+        <w:jc w:val="both"/>
+        <w:rPr>
+          <w:color w:val="000000"/>
+          <w:sz w:val="28"/>
+        </w:rPr>
       </w:pPr>
       <w:r>
         <w:rPr>
@@ -1940,7 +2283,67 @@
           <w:color w:val="000000"/>
           <w:sz w:val="28"/>
         </w:rPr>
-        <w:t xml:space="preserve">Каждое событие превратится в новость. Но для разных сочетаний категории персонажа и категории мероприятия текст новости должен </w:t>
+        <w:t>…………………………………………….фывфывфыв</w:t>
+      </w:r>
+    </w:p>
+    <w:p>
+      <w:pPr>
+        <w:pStyle w:val="Standard"/>
+        <w:spacing w:before="0" w:line="360" w:lineRule="auto"/>
+        <w:ind w:firstLine="851"/>
+        <w:jc w:val="both"/>
+      </w:pPr>
+      <w:r>
+        <w:rPr>
+          <w:color w:val="000000"/>
+          <w:sz w:val="28"/>
+        </w:rPr>
+        <w:t>Каждое событие превратится в новость. Но для разных сочетаний категории персонажа и категории мероприятия текст новости должен формироваться по разному. Например: "Иван Иванов (спортсмен) на чемпионате мира по футболу занял второе место", "Джон Джонсон (политик) присутствовал на чемпионате мира по футболу и заявил нашему корреспонденту, что ему всё понравилось". Потребуется список типов событий, представляющих собой текст с разметкой фасетов (мест, куда подставляются конкретные значения, например фасет для имени персонажа).</w:t>
+      </w:r>
+    </w:p>
+    <w:p>
+      <w:pPr>
+        <w:pStyle w:val="Standard"/>
+        <w:spacing w:before="0" w:line="360" w:lineRule="auto"/>
+        <w:ind w:firstLine="851"/>
+        <w:jc w:val="both"/>
+      </w:pPr>
+      <w:r>
+        <w:rPr>
+          <w:color w:val="000000"/>
+          <w:sz w:val="28"/>
+        </w:rPr>
+        <w:t>Возможна новость о том, как два или более персонажа участвуют в одном мероприятии. В информационной модели, описанной выше это означает наличие двух или более событий, ссылающихся на одно и то же мероприятие. Таких сочетаний может оказаться чрезвычайно много, в том числе слишком сложных для корректной формулировки новости.</w:t>
+      </w:r>
+    </w:p>
+    <w:p>
+      <w:pPr>
+        <w:pStyle w:val="Standard"/>
+        <w:spacing w:before="0" w:line="360" w:lineRule="auto"/>
+        <w:ind w:firstLine="851"/>
+        <w:jc w:val="both"/>
+      </w:pPr>
+      <w:r>
+        <w:rPr>
+          <w:color w:val="000000"/>
+          <w:sz w:val="28"/>
+        </w:rPr>
+        <w:t>Проще реализовать генерацию новостей в обратном порядке: выбрать тип события и подобрать необходимых для него персонажей и мероприятие. В этом случае типы событий могут отличаться друг от друга не только по категориям персонажа и мероприятия, но и по другим их свойствам (например, в своей или чужой стране для персонажа происходят события).</w:t>
+      </w:r>
+    </w:p>
+    <w:p>
+      <w:pPr>
+        <w:pStyle w:val="Standard"/>
+        <w:spacing w:before="0" w:line="360" w:lineRule="auto"/>
+        <w:ind w:firstLine="851"/>
+        <w:jc w:val="both"/>
+      </w:pPr>
+      <w:r>
+        <w:rPr>
+          <w:color w:val="000000"/>
+          <w:sz w:val="28"/>
+        </w:rPr>
+        <w:t xml:space="preserve">В этом случае единственный выход от хранения списка событий была бы возможность проследить, что один персонаж не участвует сразу в нескольких мероприятиях. Но этого же можно добиться, используя при случайном выборе алгоритм выбора без возврата. Таким образом, таблицу событий можно не реализовывать. Предполагается, что список категорий для персонажа и мероприятий единый и фиксированный с возможностью добавления. Это может </w:t>
       </w:r>
       <w:r>
         <w:rPr>
@@ -1948,52 +2351,7 @@
           <w:sz w:val="28"/>
         </w:rPr>
         <w:lastRenderedPageBreak/>
-        <w:t>формироваться по разному. Например: "Иван Иванов (спортсмен) на чемпионате мира по футболу занял второе место", "Джон Джонсон (политик) присутствовал на чемпионате мира по футболу и заявил нашему корреспонденту, что ему всё понравилось". Потребуется список типов событий, представляющих собой текст с разметкой фасетов (мест, куда подставляются конкретные значения, например фасет для имени персонажа).</w:t>
-      </w:r>
-    </w:p>
-    <w:p>
-      <w:pPr>
-        <w:pStyle w:val="Standard"/>
-        <w:spacing w:before="0" w:line="360" w:lineRule="auto"/>
-        <w:ind w:firstLine="851"/>
-        <w:jc w:val="both"/>
-      </w:pPr>
-      <w:r>
-        <w:rPr>
-          <w:color w:val="000000"/>
-          <w:sz w:val="28"/>
-        </w:rPr>
-        <w:t>Возможна новость о том, как два или более персонажа участвуют в одном мероприятии. В информационной модели, описанной выше это означает наличие двух или более событий, ссылающихся на одно и то же мероприятие. Таких сочетаний может оказаться чрезвычайно много, в том числе слишком сложных для корректной формулировки новости.</w:t>
-      </w:r>
-    </w:p>
-    <w:p>
-      <w:pPr>
-        <w:pStyle w:val="Standard"/>
-        <w:spacing w:before="0" w:line="360" w:lineRule="auto"/>
-        <w:ind w:firstLine="851"/>
-        <w:jc w:val="both"/>
-      </w:pPr>
-      <w:r>
-        <w:rPr>
-          <w:color w:val="000000"/>
-          <w:sz w:val="28"/>
-        </w:rPr>
-        <w:t>Проще реализовать генерацию новостей в обратном порядке: выбрать тип события и подобрать необходимых для него персонажей и мероприятие. В этом случае типы событий могут отличаться друг от друга не только по категориям персонажа и мероприятия, но и по другим их свойствам (например, в своей или чужой стране для персонажа происходят события).</w:t>
-      </w:r>
-    </w:p>
-    <w:p>
-      <w:pPr>
-        <w:pStyle w:val="Standard"/>
-        <w:spacing w:before="0" w:line="360" w:lineRule="auto"/>
-        <w:ind w:firstLine="851"/>
-        <w:jc w:val="both"/>
-      </w:pPr>
-      <w:r>
-        <w:rPr>
-          <w:color w:val="000000"/>
-          <w:sz w:val="28"/>
-        </w:rPr>
-        <w:t>В этом случае единственный выход от хранения списка событий была бы возможность проследить, что один персонаж не участвует сразу в нескольких мероприятиях. Но этого же можно добиться, используя при случайном выборе алгоритм выбора без возврата. Таким образом, таблицу событий можно не реализовывать. Предполагается, что список категорий для персонажа и мероприятий единый и фиксированный с возможностью добавления. Это может быть реализовано как отдельный объект категория с единственным атрибутом название, являющимся ключевым полем.</w:t>
+        <w:t>быть реализовано как отдельный объект категория с единственным атрибутом название, являющимся ключевым полем.</w:t>
       </w:r>
     </w:p>
     <w:p>
@@ -2394,6 +2752,7 @@
           <w:color w:val="000000"/>
           <w:sz w:val="28"/>
         </w:rPr>
+        <w:lastRenderedPageBreak/>
         <w:t>.</w:t>
       </w:r>
     </w:p>
@@ -2543,7 +2902,6 @@
           <w:color w:val="000000"/>
           <w:sz w:val="28"/>
         </w:rPr>
-        <w:lastRenderedPageBreak/>
         <w:t>2.3.2 Условия выполнения программы</w:t>
       </w:r>
     </w:p>
@@ -3663,7 +4021,7 @@
               </wp:anchor>
             </w:drawing>
           </mc:Choice>
-          <mc:Fallback>
+          <mc:Fallback xmlns:cx1="http://schemas.microsoft.com/office/drawing/2015/9/8/chartex">
             <w:pict>
               <v:shapetype id="_x0000_t202" coordsize="21600,21600" o:spt="202" path="m,l,21600r21600,l21600,xe">
                 <v:stroke joinstyle="miter"/>
@@ -4144,7 +4502,7 @@
 </file>
 
 <file path=word/endnotes.xml><?xml version="1.0" encoding="utf-8"?>
-<w:endnotes xmlns:wpc="http://schemas.microsoft.com/office/word/2010/wordprocessingCanvas" xmlns:cx="http://schemas.microsoft.com/office/drawing/2014/chartex" xmlns:cx1="http://schemas.microsoft.com/office/drawing/2015/9/8/chartex" xmlns:mc="http://schemas.openxmlformats.org/markup-compatibility/2006" xmlns:o="urn:schemas-microsoft-com:office:office" xmlns:r="http://schemas.openxmlformats.org/officeDocument/2006/relationships" xmlns:m="http://schemas.openxmlformats.org/officeDocument/2006/math" xmlns:v="urn:schemas-microsoft-com:vml" xmlns:wp14="http://schemas.microsoft.com/office/word/2010/wordprocessingDrawing" xmlns:wp="http://schemas.openxmlformats.org/drawingml/2006/wordprocessingDrawing" xmlns:w10="urn:schemas-microsoft-com:office:word" xmlns:w="http://schemas.openxmlformats.org/wordprocessingml/2006/main" xmlns:w14="http://schemas.microsoft.com/office/word/2010/wordml" xmlns:w15="http://schemas.microsoft.com/office/word/2012/wordml" xmlns:w16se="http://schemas.microsoft.com/office/word/2015/wordml/symex" xmlns:wpg="http://schemas.microsoft.com/office/word/2010/wordprocessingGroup" xmlns:wpi="http://schemas.microsoft.com/office/word/2010/wordprocessingInk" xmlns:wne="http://schemas.microsoft.com/office/word/2006/wordml" xmlns:wps="http://schemas.microsoft.com/office/word/2010/wordprocessingShape" mc:Ignorable="w14 w15 w16se wp14">
+<w:endnotes xmlns:wpc="http://schemas.microsoft.com/office/word/2010/wordprocessingCanvas" xmlns:cx="http://schemas.microsoft.com/office/drawing/2014/chartex" xmlns:mc="http://schemas.openxmlformats.org/markup-compatibility/2006" xmlns:o="urn:schemas-microsoft-com:office:office" xmlns:r="http://schemas.openxmlformats.org/officeDocument/2006/relationships" xmlns:m="http://schemas.openxmlformats.org/officeDocument/2006/math" xmlns:v="urn:schemas-microsoft-com:vml" xmlns:wp14="http://schemas.microsoft.com/office/word/2010/wordprocessingDrawing" xmlns:wp="http://schemas.openxmlformats.org/drawingml/2006/wordprocessingDrawing" xmlns:w10="urn:schemas-microsoft-com:office:word" xmlns:w="http://schemas.openxmlformats.org/wordprocessingml/2006/main" xmlns:w14="http://schemas.microsoft.com/office/word/2010/wordml" xmlns:w15="http://schemas.microsoft.com/office/word/2012/wordml" xmlns:w16se="http://schemas.microsoft.com/office/word/2015/wordml/symex" xmlns:wpg="http://schemas.microsoft.com/office/word/2010/wordprocessingGroup" xmlns:wpi="http://schemas.microsoft.com/office/word/2010/wordprocessingInk" xmlns:wne="http://schemas.microsoft.com/office/word/2006/wordml" xmlns:wps="http://schemas.microsoft.com/office/word/2010/wordprocessingShape" mc:Ignorable="w14 w15 w16se wp14">
   <w:endnote w:type="separator" w:id="-1">
     <w:p>
       <w:r>
@@ -4163,7 +4521,7 @@
 </file>
 
 <file path=word/footer1.xml><?xml version="1.0" encoding="utf-8"?>
-<w:ftr xmlns:wpc="http://schemas.microsoft.com/office/word/2010/wordprocessingCanvas" xmlns:cx="http://schemas.microsoft.com/office/drawing/2014/chartex" xmlns:cx1="http://schemas.microsoft.com/office/drawing/2015/9/8/chartex" xmlns:mc="http://schemas.openxmlformats.org/markup-compatibility/2006" xmlns:o="urn:schemas-microsoft-com:office:office" xmlns:r="http://schemas.openxmlformats.org/officeDocument/2006/relationships" xmlns:m="http://schemas.openxmlformats.org/officeDocument/2006/math" xmlns:v="urn:schemas-microsoft-com:vml" xmlns:wp14="http://schemas.microsoft.com/office/word/2010/wordprocessingDrawing" xmlns:wp="http://schemas.openxmlformats.org/drawingml/2006/wordprocessingDrawing" xmlns:w10="urn:schemas-microsoft-com:office:word" xmlns:w="http://schemas.openxmlformats.org/wordprocessingml/2006/main" xmlns:w14="http://schemas.microsoft.com/office/word/2010/wordml" xmlns:w15="http://schemas.microsoft.com/office/word/2012/wordml" xmlns:w16se="http://schemas.microsoft.com/office/word/2015/wordml/symex" xmlns:wpg="http://schemas.microsoft.com/office/word/2010/wordprocessingGroup" xmlns:wpi="http://schemas.microsoft.com/office/word/2010/wordprocessingInk" xmlns:wne="http://schemas.microsoft.com/office/word/2006/wordml" xmlns:wps="http://schemas.microsoft.com/office/word/2010/wordprocessingShape" mc:Ignorable="w14 w15 w16se wp14">
+<w:ftr xmlns:wpc="http://schemas.microsoft.com/office/word/2010/wordprocessingCanvas" xmlns:cx="http://schemas.microsoft.com/office/drawing/2014/chartex" xmlns:mc="http://schemas.openxmlformats.org/markup-compatibility/2006" xmlns:o="urn:schemas-microsoft-com:office:office" xmlns:r="http://schemas.openxmlformats.org/officeDocument/2006/relationships" xmlns:m="http://schemas.openxmlformats.org/officeDocument/2006/math" xmlns:v="urn:schemas-microsoft-com:vml" xmlns:wp14="http://schemas.microsoft.com/office/word/2010/wordprocessingDrawing" xmlns:wp="http://schemas.openxmlformats.org/drawingml/2006/wordprocessingDrawing" xmlns:w10="urn:schemas-microsoft-com:office:word" xmlns:w="http://schemas.openxmlformats.org/wordprocessingml/2006/main" xmlns:w14="http://schemas.microsoft.com/office/word/2010/wordml" xmlns:w15="http://schemas.microsoft.com/office/word/2012/wordml" xmlns:w16se="http://schemas.microsoft.com/office/word/2015/wordml/symex" xmlns:wpg="http://schemas.microsoft.com/office/word/2010/wordprocessingGroup" xmlns:wpi="http://schemas.microsoft.com/office/word/2010/wordprocessingInk" xmlns:wne="http://schemas.microsoft.com/office/word/2006/wordml" xmlns:wps="http://schemas.microsoft.com/office/word/2010/wordprocessingShape" mc:Ignorable="w14 w15 w16se wp14">
   <w:p>
     <w:pPr>
       <w:pStyle w:val="Standard"/>
@@ -4173,7 +4531,7 @@
 </file>
 
 <file path=word/footer2.xml><?xml version="1.0" encoding="utf-8"?>
-<w:ftr xmlns:wpc="http://schemas.microsoft.com/office/word/2010/wordprocessingCanvas" xmlns:cx="http://schemas.microsoft.com/office/drawing/2014/chartex" xmlns:cx1="http://schemas.microsoft.com/office/drawing/2015/9/8/chartex" xmlns:mc="http://schemas.openxmlformats.org/markup-compatibility/2006" xmlns:o="urn:schemas-microsoft-com:office:office" xmlns:r="http://schemas.openxmlformats.org/officeDocument/2006/relationships" xmlns:m="http://schemas.openxmlformats.org/officeDocument/2006/math" xmlns:v="urn:schemas-microsoft-com:vml" xmlns:wp14="http://schemas.microsoft.com/office/word/2010/wordprocessingDrawing" xmlns:wp="http://schemas.openxmlformats.org/drawingml/2006/wordprocessingDrawing" xmlns:w10="urn:schemas-microsoft-com:office:word" xmlns:w="http://schemas.openxmlformats.org/wordprocessingml/2006/main" xmlns:w14="http://schemas.microsoft.com/office/word/2010/wordml" xmlns:w15="http://schemas.microsoft.com/office/word/2012/wordml" xmlns:w16se="http://schemas.microsoft.com/office/word/2015/wordml/symex" xmlns:wpg="http://schemas.microsoft.com/office/word/2010/wordprocessingGroup" xmlns:wpi="http://schemas.microsoft.com/office/word/2010/wordprocessingInk" xmlns:wne="http://schemas.microsoft.com/office/word/2006/wordml" xmlns:wps="http://schemas.microsoft.com/office/word/2010/wordprocessingShape" mc:Ignorable="w14 w15 w16se wp14">
+<w:ftr xmlns:wpc="http://schemas.microsoft.com/office/word/2010/wordprocessingCanvas" xmlns:cx="http://schemas.microsoft.com/office/drawing/2014/chartex" xmlns:mc="http://schemas.openxmlformats.org/markup-compatibility/2006" xmlns:o="urn:schemas-microsoft-com:office:office" xmlns:r="http://schemas.openxmlformats.org/officeDocument/2006/relationships" xmlns:m="http://schemas.openxmlformats.org/officeDocument/2006/math" xmlns:v="urn:schemas-microsoft-com:vml" xmlns:wp14="http://schemas.microsoft.com/office/word/2010/wordprocessingDrawing" xmlns:wp="http://schemas.openxmlformats.org/drawingml/2006/wordprocessingDrawing" xmlns:w10="urn:schemas-microsoft-com:office:word" xmlns:w="http://schemas.openxmlformats.org/wordprocessingml/2006/main" xmlns:w14="http://schemas.microsoft.com/office/word/2010/wordml" xmlns:w15="http://schemas.microsoft.com/office/word/2012/wordml" xmlns:w16se="http://schemas.microsoft.com/office/word/2015/wordml/symex" xmlns:wpg="http://schemas.microsoft.com/office/word/2010/wordprocessingGroup" xmlns:wpi="http://schemas.microsoft.com/office/word/2010/wordprocessingInk" xmlns:wne="http://schemas.microsoft.com/office/word/2006/wordml" xmlns:wps="http://schemas.microsoft.com/office/word/2010/wordprocessingShape" mc:Ignorable="w14 w15 w16se wp14">
   <w:p>
     <w:pPr>
       <w:pStyle w:val="a6"/>
@@ -4183,7 +4541,7 @@
 </file>
 
 <file path=word/footnotes.xml><?xml version="1.0" encoding="utf-8"?>
-<w:footnotes xmlns:wpc="http://schemas.microsoft.com/office/word/2010/wordprocessingCanvas" xmlns:cx="http://schemas.microsoft.com/office/drawing/2014/chartex" xmlns:cx1="http://schemas.microsoft.com/office/drawing/2015/9/8/chartex" xmlns:mc="http://schemas.openxmlformats.org/markup-compatibility/2006" xmlns:o="urn:schemas-microsoft-com:office:office" xmlns:r="http://schemas.openxmlformats.org/officeDocument/2006/relationships" xmlns:m="http://schemas.openxmlformats.org/officeDocument/2006/math" xmlns:v="urn:schemas-microsoft-com:vml" xmlns:wp14="http://schemas.microsoft.com/office/word/2010/wordprocessingDrawing" xmlns:wp="http://schemas.openxmlformats.org/drawingml/2006/wordprocessingDrawing" xmlns:w10="urn:schemas-microsoft-com:office:word" xmlns:w="http://schemas.openxmlformats.org/wordprocessingml/2006/main" xmlns:w14="http://schemas.microsoft.com/office/word/2010/wordml" xmlns:w15="http://schemas.microsoft.com/office/word/2012/wordml" xmlns:w16se="http://schemas.microsoft.com/office/word/2015/wordml/symex" xmlns:wpg="http://schemas.microsoft.com/office/word/2010/wordprocessingGroup" xmlns:wpi="http://schemas.microsoft.com/office/word/2010/wordprocessingInk" xmlns:wne="http://schemas.microsoft.com/office/word/2006/wordml" xmlns:wps="http://schemas.microsoft.com/office/word/2010/wordprocessingShape" mc:Ignorable="w14 w15 w16se wp14">
+<w:footnotes xmlns:wpc="http://schemas.microsoft.com/office/word/2010/wordprocessingCanvas" xmlns:cx="http://schemas.microsoft.com/office/drawing/2014/chartex" xmlns:mc="http://schemas.openxmlformats.org/markup-compatibility/2006" xmlns:o="urn:schemas-microsoft-com:office:office" xmlns:r="http://schemas.openxmlformats.org/officeDocument/2006/relationships" xmlns:m="http://schemas.openxmlformats.org/officeDocument/2006/math" xmlns:v="urn:schemas-microsoft-com:vml" xmlns:wp14="http://schemas.microsoft.com/office/word/2010/wordprocessingDrawing" xmlns:wp="http://schemas.openxmlformats.org/drawingml/2006/wordprocessingDrawing" xmlns:w10="urn:schemas-microsoft-com:office:word" xmlns:w="http://schemas.openxmlformats.org/wordprocessingml/2006/main" xmlns:w14="http://schemas.microsoft.com/office/word/2010/wordml" xmlns:w15="http://schemas.microsoft.com/office/word/2012/wordml" xmlns:w16se="http://schemas.microsoft.com/office/word/2015/wordml/symex" xmlns:wpg="http://schemas.microsoft.com/office/word/2010/wordprocessingGroup" xmlns:wpi="http://schemas.microsoft.com/office/word/2010/wordprocessingInk" xmlns:wne="http://schemas.microsoft.com/office/word/2006/wordml" xmlns:wps="http://schemas.microsoft.com/office/word/2010/wordprocessingShape" mc:Ignorable="w14 w15 w16se wp14">
   <w:footnote w:type="separator" w:id="-1">
     <w:p>
       <w:r>
@@ -4205,7 +4563,7 @@
 </file>
 
 <file path=word/header1.xml><?xml version="1.0" encoding="utf-8"?>
-<w:hdr xmlns:wpc="http://schemas.microsoft.com/office/word/2010/wordprocessingCanvas" xmlns:cx="http://schemas.microsoft.com/office/drawing/2014/chartex" xmlns:cx1="http://schemas.microsoft.com/office/drawing/2015/9/8/chartex" xmlns:mc="http://schemas.openxmlformats.org/markup-compatibility/2006" xmlns:o="urn:schemas-microsoft-com:office:office" xmlns:r="http://schemas.openxmlformats.org/officeDocument/2006/relationships" xmlns:m="http://schemas.openxmlformats.org/officeDocument/2006/math" xmlns:v="urn:schemas-microsoft-com:vml" xmlns:wp14="http://schemas.microsoft.com/office/word/2010/wordprocessingDrawing" xmlns:wp="http://schemas.openxmlformats.org/drawingml/2006/wordprocessingDrawing" xmlns:w10="urn:schemas-microsoft-com:office:word" xmlns:w="http://schemas.openxmlformats.org/wordprocessingml/2006/main" xmlns:w14="http://schemas.microsoft.com/office/word/2010/wordml" xmlns:w15="http://schemas.microsoft.com/office/word/2012/wordml" xmlns:w16se="http://schemas.microsoft.com/office/word/2015/wordml/symex" xmlns:wpg="http://schemas.microsoft.com/office/word/2010/wordprocessingGroup" xmlns:wpi="http://schemas.microsoft.com/office/word/2010/wordprocessingInk" xmlns:wne="http://schemas.microsoft.com/office/word/2006/wordml" xmlns:wps="http://schemas.microsoft.com/office/word/2010/wordprocessingShape" mc:Ignorable="w14 w15 w16se wp14">
+<w:hdr xmlns:wpc="http://schemas.microsoft.com/office/word/2010/wordprocessingCanvas" xmlns:cx="http://schemas.microsoft.com/office/drawing/2014/chartex" xmlns:mc="http://schemas.openxmlformats.org/markup-compatibility/2006" xmlns:o="urn:schemas-microsoft-com:office:office" xmlns:r="http://schemas.openxmlformats.org/officeDocument/2006/relationships" xmlns:m="http://schemas.openxmlformats.org/officeDocument/2006/math" xmlns:v="urn:schemas-microsoft-com:vml" xmlns:wp14="http://schemas.microsoft.com/office/word/2010/wordprocessingDrawing" xmlns:wp="http://schemas.openxmlformats.org/drawingml/2006/wordprocessingDrawing" xmlns:w10="urn:schemas-microsoft-com:office:word" xmlns:w="http://schemas.openxmlformats.org/wordprocessingml/2006/main" xmlns:w14="http://schemas.microsoft.com/office/word/2010/wordml" xmlns:w15="http://schemas.microsoft.com/office/word/2012/wordml" xmlns:w16se="http://schemas.microsoft.com/office/word/2015/wordml/symex" xmlns:wpg="http://schemas.microsoft.com/office/word/2010/wordprocessingGroup" xmlns:wpi="http://schemas.microsoft.com/office/word/2010/wordprocessingInk" xmlns:wne="http://schemas.microsoft.com/office/word/2006/wordml" xmlns:wps="http://schemas.microsoft.com/office/word/2010/wordprocessingShape" mc:Ignorable="w14 w15 w16se wp14">
   <w:p>
     <w:pPr>
       <w:pStyle w:val="a8"/>
@@ -4279,7 +4637,7 @@
                               <w:rStyle w:val="aa"/>
                               <w:noProof/>
                             </w:rPr>
-                            <w:t>5</w:t>
+                            <w:t>15</w:t>
                           </w:r>
                           <w:r>
                             <w:rPr>
@@ -4336,7 +4694,7 @@
                         <w:rStyle w:val="aa"/>
                         <w:noProof/>
                       </w:rPr>
-                      <w:t>5</w:t>
+                      <w:t>15</w:t>
                     </w:r>
                     <w:r>
                       <w:rPr>
@@ -4358,7 +4716,7 @@
 </file>
 
 <file path=word/header2.xml><?xml version="1.0" encoding="utf-8"?>
-<w:hdr xmlns:wpc="http://schemas.microsoft.com/office/word/2010/wordprocessingCanvas" xmlns:cx="http://schemas.microsoft.com/office/drawing/2014/chartex" xmlns:cx1="http://schemas.microsoft.com/office/drawing/2015/9/8/chartex" xmlns:mc="http://schemas.openxmlformats.org/markup-compatibility/2006" xmlns:o="urn:schemas-microsoft-com:office:office" xmlns:r="http://schemas.openxmlformats.org/officeDocument/2006/relationships" xmlns:m="http://schemas.openxmlformats.org/officeDocument/2006/math" xmlns:v="urn:schemas-microsoft-com:vml" xmlns:wp14="http://schemas.microsoft.com/office/word/2010/wordprocessingDrawing" xmlns:wp="http://schemas.openxmlformats.org/drawingml/2006/wordprocessingDrawing" xmlns:w10="urn:schemas-microsoft-com:office:word" xmlns:w="http://schemas.openxmlformats.org/wordprocessingml/2006/main" xmlns:w14="http://schemas.microsoft.com/office/word/2010/wordml" xmlns:w15="http://schemas.microsoft.com/office/word/2012/wordml" xmlns:w16se="http://schemas.microsoft.com/office/word/2015/wordml/symex" xmlns:wpg="http://schemas.microsoft.com/office/word/2010/wordprocessingGroup" xmlns:wpi="http://schemas.microsoft.com/office/word/2010/wordprocessingInk" xmlns:wne="http://schemas.microsoft.com/office/word/2006/wordml" xmlns:wps="http://schemas.microsoft.com/office/word/2010/wordprocessingShape" mc:Ignorable="w14 w15 w16se wp14">
+<w:hdr xmlns:wpc="http://schemas.microsoft.com/office/word/2010/wordprocessingCanvas" xmlns:cx="http://schemas.microsoft.com/office/drawing/2014/chartex" xmlns:mc="http://schemas.openxmlformats.org/markup-compatibility/2006" xmlns:o="urn:schemas-microsoft-com:office:office" xmlns:r="http://schemas.openxmlformats.org/officeDocument/2006/relationships" xmlns:m="http://schemas.openxmlformats.org/officeDocument/2006/math" xmlns:v="urn:schemas-microsoft-com:vml" xmlns:wp14="http://schemas.microsoft.com/office/word/2010/wordprocessingDrawing" xmlns:wp="http://schemas.openxmlformats.org/drawingml/2006/wordprocessingDrawing" xmlns:w10="urn:schemas-microsoft-com:office:word" xmlns:w="http://schemas.openxmlformats.org/wordprocessingml/2006/main" xmlns:w14="http://schemas.microsoft.com/office/word/2010/wordml" xmlns:w15="http://schemas.microsoft.com/office/word/2012/wordml" xmlns:w16se="http://schemas.microsoft.com/office/word/2015/wordml/symex" xmlns:wpg="http://schemas.microsoft.com/office/word/2010/wordprocessingGroup" xmlns:wpi="http://schemas.microsoft.com/office/word/2010/wordprocessingInk" xmlns:wne="http://schemas.microsoft.com/office/word/2006/wordml" xmlns:wps="http://schemas.microsoft.com/office/word/2010/wordprocessingShape" mc:Ignorable="w14 w15 w16se wp14">
   <w:p>
     <w:pPr>
       <w:pStyle w:val="a8"/>
@@ -4368,8 +4726,121 @@
 </file>
 
 <file path=word/numbering.xml><?xml version="1.0" encoding="utf-8"?>
-<w:numbering xmlns:wpc="http://schemas.microsoft.com/office/word/2010/wordprocessingCanvas" xmlns:cx="http://schemas.microsoft.com/office/drawing/2014/chartex" xmlns:cx1="http://schemas.microsoft.com/office/drawing/2015/9/8/chartex" xmlns:mc="http://schemas.openxmlformats.org/markup-compatibility/2006" xmlns:o="urn:schemas-microsoft-com:office:office" xmlns:r="http://schemas.openxmlformats.org/officeDocument/2006/relationships" xmlns:m="http://schemas.openxmlformats.org/officeDocument/2006/math" xmlns:v="urn:schemas-microsoft-com:vml" xmlns:wp14="http://schemas.microsoft.com/office/word/2010/wordprocessingDrawing" xmlns:wp="http://schemas.openxmlformats.org/drawingml/2006/wordprocessingDrawing" xmlns:w10="urn:schemas-microsoft-com:office:word" xmlns:w="http://schemas.openxmlformats.org/wordprocessingml/2006/main" xmlns:w14="http://schemas.microsoft.com/office/word/2010/wordml" xmlns:w15="http://schemas.microsoft.com/office/word/2012/wordml" xmlns:w16se="http://schemas.microsoft.com/office/word/2015/wordml/symex" xmlns:wpg="http://schemas.microsoft.com/office/word/2010/wordprocessingGroup" xmlns:wpi="http://schemas.microsoft.com/office/word/2010/wordprocessingInk" xmlns:wne="http://schemas.microsoft.com/office/word/2006/wordml" xmlns:wps="http://schemas.microsoft.com/office/word/2010/wordprocessingShape" mc:Ignorable="w14 w15 w16se wp14">
+<w:numbering xmlns:wpc="http://schemas.microsoft.com/office/word/2010/wordprocessingCanvas" xmlns:cx="http://schemas.microsoft.com/office/drawing/2014/chartex" xmlns:mc="http://schemas.openxmlformats.org/markup-compatibility/2006" xmlns:o="urn:schemas-microsoft-com:office:office" xmlns:r="http://schemas.openxmlformats.org/officeDocument/2006/relationships" xmlns:m="http://schemas.openxmlformats.org/officeDocument/2006/math" xmlns:v="urn:schemas-microsoft-com:vml" xmlns:wp14="http://schemas.microsoft.com/office/word/2010/wordprocessingDrawing" xmlns:wp="http://schemas.openxmlformats.org/drawingml/2006/wordprocessingDrawing" xmlns:w10="urn:schemas-microsoft-com:office:word" xmlns:w="http://schemas.openxmlformats.org/wordprocessingml/2006/main" xmlns:w14="http://schemas.microsoft.com/office/word/2010/wordml" xmlns:w15="http://schemas.microsoft.com/office/word/2012/wordml" xmlns:w16se="http://schemas.microsoft.com/office/word/2015/wordml/symex" xmlns:wpg="http://schemas.microsoft.com/office/word/2010/wordprocessingGroup" xmlns:wpi="http://schemas.microsoft.com/office/word/2010/wordprocessingInk" xmlns:wne="http://schemas.microsoft.com/office/word/2006/wordml" xmlns:wps="http://schemas.microsoft.com/office/word/2010/wordprocessingShape" mc:Ignorable="w14 w15 w16se wp14">
   <w:abstractNum w:abstractNumId="0" w15:restartNumberingAfterBreak="0">
+    <w:nsid w:val="0F224C70"/>
+    <w:multiLevelType w:val="hybridMultilevel"/>
+    <w:tmpl w:val="73F4EBCE"/>
+    <w:lvl w:ilvl="0" w:tplc="7AC08F76">
+      <w:start w:val="1"/>
+      <w:numFmt w:val="bullet"/>
+      <w:lvlText w:val=""/>
+      <w:lvlJc w:val="left"/>
+      <w:pPr>
+        <w:ind w:left="1571" w:hanging="360"/>
+      </w:pPr>
+      <w:rPr>
+        <w:rFonts w:ascii="Symbol" w:hAnsi="Symbol" w:hint="default"/>
+      </w:rPr>
+    </w:lvl>
+    <w:lvl w:ilvl="1" w:tplc="04190003" w:tentative="1">
+      <w:start w:val="1"/>
+      <w:numFmt w:val="bullet"/>
+      <w:lvlText w:val="o"/>
+      <w:lvlJc w:val="left"/>
+      <w:pPr>
+        <w:ind w:left="2291" w:hanging="360"/>
+      </w:pPr>
+      <w:rPr>
+        <w:rFonts w:ascii="Courier New" w:hAnsi="Courier New" w:cs="Courier New" w:hint="default"/>
+      </w:rPr>
+    </w:lvl>
+    <w:lvl w:ilvl="2" w:tplc="04190005" w:tentative="1">
+      <w:start w:val="1"/>
+      <w:numFmt w:val="bullet"/>
+      <w:lvlText w:val=""/>
+      <w:lvlJc w:val="left"/>
+      <w:pPr>
+        <w:ind w:left="3011" w:hanging="360"/>
+      </w:pPr>
+      <w:rPr>
+        <w:rFonts w:ascii="Wingdings" w:hAnsi="Wingdings" w:hint="default"/>
+      </w:rPr>
+    </w:lvl>
+    <w:lvl w:ilvl="3" w:tplc="04190001" w:tentative="1">
+      <w:start w:val="1"/>
+      <w:numFmt w:val="bullet"/>
+      <w:lvlText w:val=""/>
+      <w:lvlJc w:val="left"/>
+      <w:pPr>
+        <w:ind w:left="3731" w:hanging="360"/>
+      </w:pPr>
+      <w:rPr>
+        <w:rFonts w:ascii="Symbol" w:hAnsi="Symbol" w:hint="default"/>
+      </w:rPr>
+    </w:lvl>
+    <w:lvl w:ilvl="4" w:tplc="04190003" w:tentative="1">
+      <w:start w:val="1"/>
+      <w:numFmt w:val="bullet"/>
+      <w:lvlText w:val="o"/>
+      <w:lvlJc w:val="left"/>
+      <w:pPr>
+        <w:ind w:left="4451" w:hanging="360"/>
+      </w:pPr>
+      <w:rPr>
+        <w:rFonts w:ascii="Courier New" w:hAnsi="Courier New" w:cs="Courier New" w:hint="default"/>
+      </w:rPr>
+    </w:lvl>
+    <w:lvl w:ilvl="5" w:tplc="04190005" w:tentative="1">
+      <w:start w:val="1"/>
+      <w:numFmt w:val="bullet"/>
+      <w:lvlText w:val=""/>
+      <w:lvlJc w:val="left"/>
+      <w:pPr>
+        <w:ind w:left="5171" w:hanging="360"/>
+      </w:pPr>
+      <w:rPr>
+        <w:rFonts w:ascii="Wingdings" w:hAnsi="Wingdings" w:hint="default"/>
+      </w:rPr>
+    </w:lvl>
+    <w:lvl w:ilvl="6" w:tplc="04190001" w:tentative="1">
+      <w:start w:val="1"/>
+      <w:numFmt w:val="bullet"/>
+      <w:lvlText w:val=""/>
+      <w:lvlJc w:val="left"/>
+      <w:pPr>
+        <w:ind w:left="5891" w:hanging="360"/>
+      </w:pPr>
+      <w:rPr>
+        <w:rFonts w:ascii="Symbol" w:hAnsi="Symbol" w:hint="default"/>
+      </w:rPr>
+    </w:lvl>
+    <w:lvl w:ilvl="7" w:tplc="04190003" w:tentative="1">
+      <w:start w:val="1"/>
+      <w:numFmt w:val="bullet"/>
+      <w:lvlText w:val="o"/>
+      <w:lvlJc w:val="left"/>
+      <w:pPr>
+        <w:ind w:left="6611" w:hanging="360"/>
+      </w:pPr>
+      <w:rPr>
+        <w:rFonts w:ascii="Courier New" w:hAnsi="Courier New" w:cs="Courier New" w:hint="default"/>
+      </w:rPr>
+    </w:lvl>
+    <w:lvl w:ilvl="8" w:tplc="04190005" w:tentative="1">
+      <w:start w:val="1"/>
+      <w:numFmt w:val="bullet"/>
+      <w:lvlText w:val=""/>
+      <w:lvlJc w:val="left"/>
+      <w:pPr>
+        <w:ind w:left="7331" w:hanging="360"/>
+      </w:pPr>
+      <w:rPr>
+        <w:rFonts w:ascii="Wingdings" w:hAnsi="Wingdings" w:hint="default"/>
+      </w:rPr>
+    </w:lvl>
+  </w:abstractNum>
+  <w:abstractNum w:abstractNumId="1" w15:restartNumberingAfterBreak="0">
     <w:nsid w:val="212B2492"/>
     <w:multiLevelType w:val="multilevel"/>
     <w:tmpl w:val="44BA004A"/>
@@ -4475,7 +4946,7 @@
       </w:rPr>
     </w:lvl>
   </w:abstractNum>
-  <w:abstractNum w:abstractNumId="1" w15:restartNumberingAfterBreak="0">
+  <w:abstractNum w:abstractNumId="2" w15:restartNumberingAfterBreak="0">
     <w:nsid w:val="2D890CAB"/>
     <w:multiLevelType w:val="hybridMultilevel"/>
     <w:tmpl w:val="E408C84E"/>
@@ -4588,7 +5059,7 @@
       </w:rPr>
     </w:lvl>
   </w:abstractNum>
-  <w:abstractNum w:abstractNumId="2" w15:restartNumberingAfterBreak="0">
+  <w:abstractNum w:abstractNumId="3" w15:restartNumberingAfterBreak="0">
     <w:nsid w:val="54C55C1C"/>
     <w:multiLevelType w:val="multilevel"/>
     <w:tmpl w:val="E50E09E6"/>
@@ -4684,10 +5155,10 @@
       </w:pPr>
     </w:lvl>
   </w:abstractNum>
-  <w:abstractNum w:abstractNumId="3" w15:restartNumberingAfterBreak="0">
-    <w:nsid w:val="70F9586C"/>
+  <w:abstractNum w:abstractNumId="4" w15:restartNumberingAfterBreak="0">
+    <w:nsid w:val="5B866328"/>
     <w:multiLevelType w:val="hybridMultilevel"/>
-    <w:tmpl w:val="1DF6CCC4"/>
+    <w:tmpl w:val="9AD0BAD6"/>
     <w:lvl w:ilvl="0" w:tplc="7AC08F76">
       <w:start w:val="1"/>
       <w:numFmt w:val="bullet"/>
@@ -4797,17 +5268,368 @@
       </w:rPr>
     </w:lvl>
   </w:abstractNum>
+  <w:abstractNum w:abstractNumId="5" w15:restartNumberingAfterBreak="0">
+    <w:nsid w:val="70F9586C"/>
+    <w:multiLevelType w:val="hybridMultilevel"/>
+    <w:tmpl w:val="1DF6CCC4"/>
+    <w:lvl w:ilvl="0" w:tplc="7AC08F76">
+      <w:start w:val="1"/>
+      <w:numFmt w:val="bullet"/>
+      <w:lvlText w:val=""/>
+      <w:lvlJc w:val="left"/>
+      <w:pPr>
+        <w:ind w:left="1571" w:hanging="360"/>
+      </w:pPr>
+      <w:rPr>
+        <w:rFonts w:ascii="Symbol" w:hAnsi="Symbol" w:hint="default"/>
+      </w:rPr>
+    </w:lvl>
+    <w:lvl w:ilvl="1" w:tplc="04190003" w:tentative="1">
+      <w:start w:val="1"/>
+      <w:numFmt w:val="bullet"/>
+      <w:lvlText w:val="o"/>
+      <w:lvlJc w:val="left"/>
+      <w:pPr>
+        <w:ind w:left="2291" w:hanging="360"/>
+      </w:pPr>
+      <w:rPr>
+        <w:rFonts w:ascii="Courier New" w:hAnsi="Courier New" w:cs="Courier New" w:hint="default"/>
+      </w:rPr>
+    </w:lvl>
+    <w:lvl w:ilvl="2" w:tplc="04190005" w:tentative="1">
+      <w:start w:val="1"/>
+      <w:numFmt w:val="bullet"/>
+      <w:lvlText w:val=""/>
+      <w:lvlJc w:val="left"/>
+      <w:pPr>
+        <w:ind w:left="3011" w:hanging="360"/>
+      </w:pPr>
+      <w:rPr>
+        <w:rFonts w:ascii="Wingdings" w:hAnsi="Wingdings" w:hint="default"/>
+      </w:rPr>
+    </w:lvl>
+    <w:lvl w:ilvl="3" w:tplc="04190001" w:tentative="1">
+      <w:start w:val="1"/>
+      <w:numFmt w:val="bullet"/>
+      <w:lvlText w:val=""/>
+      <w:lvlJc w:val="left"/>
+      <w:pPr>
+        <w:ind w:left="3731" w:hanging="360"/>
+      </w:pPr>
+      <w:rPr>
+        <w:rFonts w:ascii="Symbol" w:hAnsi="Symbol" w:hint="default"/>
+      </w:rPr>
+    </w:lvl>
+    <w:lvl w:ilvl="4" w:tplc="04190003" w:tentative="1">
+      <w:start w:val="1"/>
+      <w:numFmt w:val="bullet"/>
+      <w:lvlText w:val="o"/>
+      <w:lvlJc w:val="left"/>
+      <w:pPr>
+        <w:ind w:left="4451" w:hanging="360"/>
+      </w:pPr>
+      <w:rPr>
+        <w:rFonts w:ascii="Courier New" w:hAnsi="Courier New" w:cs="Courier New" w:hint="default"/>
+      </w:rPr>
+    </w:lvl>
+    <w:lvl w:ilvl="5" w:tplc="04190005" w:tentative="1">
+      <w:start w:val="1"/>
+      <w:numFmt w:val="bullet"/>
+      <w:lvlText w:val=""/>
+      <w:lvlJc w:val="left"/>
+      <w:pPr>
+        <w:ind w:left="5171" w:hanging="360"/>
+      </w:pPr>
+      <w:rPr>
+        <w:rFonts w:ascii="Wingdings" w:hAnsi="Wingdings" w:hint="default"/>
+      </w:rPr>
+    </w:lvl>
+    <w:lvl w:ilvl="6" w:tplc="04190001" w:tentative="1">
+      <w:start w:val="1"/>
+      <w:numFmt w:val="bullet"/>
+      <w:lvlText w:val=""/>
+      <w:lvlJc w:val="left"/>
+      <w:pPr>
+        <w:ind w:left="5891" w:hanging="360"/>
+      </w:pPr>
+      <w:rPr>
+        <w:rFonts w:ascii="Symbol" w:hAnsi="Symbol" w:hint="default"/>
+      </w:rPr>
+    </w:lvl>
+    <w:lvl w:ilvl="7" w:tplc="04190003" w:tentative="1">
+      <w:start w:val="1"/>
+      <w:numFmt w:val="bullet"/>
+      <w:lvlText w:val="o"/>
+      <w:lvlJc w:val="left"/>
+      <w:pPr>
+        <w:ind w:left="6611" w:hanging="360"/>
+      </w:pPr>
+      <w:rPr>
+        <w:rFonts w:ascii="Courier New" w:hAnsi="Courier New" w:cs="Courier New" w:hint="default"/>
+      </w:rPr>
+    </w:lvl>
+    <w:lvl w:ilvl="8" w:tplc="04190005" w:tentative="1">
+      <w:start w:val="1"/>
+      <w:numFmt w:val="bullet"/>
+      <w:lvlText w:val=""/>
+      <w:lvlJc w:val="left"/>
+      <w:pPr>
+        <w:ind w:left="7331" w:hanging="360"/>
+      </w:pPr>
+      <w:rPr>
+        <w:rFonts w:ascii="Wingdings" w:hAnsi="Wingdings" w:hint="default"/>
+      </w:rPr>
+    </w:lvl>
+  </w:abstractNum>
+  <w:abstractNum w:abstractNumId="6" w15:restartNumberingAfterBreak="0">
+    <w:nsid w:val="73CC1B92"/>
+    <w:multiLevelType w:val="hybridMultilevel"/>
+    <w:tmpl w:val="D5E6640A"/>
+    <w:lvl w:ilvl="0" w:tplc="7AC08F76">
+      <w:start w:val="1"/>
+      <w:numFmt w:val="bullet"/>
+      <w:lvlText w:val=""/>
+      <w:lvlJc w:val="left"/>
+      <w:pPr>
+        <w:ind w:left="1571" w:hanging="360"/>
+      </w:pPr>
+      <w:rPr>
+        <w:rFonts w:ascii="Symbol" w:hAnsi="Symbol" w:hint="default"/>
+      </w:rPr>
+    </w:lvl>
+    <w:lvl w:ilvl="1" w:tplc="04190003" w:tentative="1">
+      <w:start w:val="1"/>
+      <w:numFmt w:val="bullet"/>
+      <w:lvlText w:val="o"/>
+      <w:lvlJc w:val="left"/>
+      <w:pPr>
+        <w:ind w:left="2291" w:hanging="360"/>
+      </w:pPr>
+      <w:rPr>
+        <w:rFonts w:ascii="Courier New" w:hAnsi="Courier New" w:cs="Courier New" w:hint="default"/>
+      </w:rPr>
+    </w:lvl>
+    <w:lvl w:ilvl="2" w:tplc="04190005" w:tentative="1">
+      <w:start w:val="1"/>
+      <w:numFmt w:val="bullet"/>
+      <w:lvlText w:val=""/>
+      <w:lvlJc w:val="left"/>
+      <w:pPr>
+        <w:ind w:left="3011" w:hanging="360"/>
+      </w:pPr>
+      <w:rPr>
+        <w:rFonts w:ascii="Wingdings" w:hAnsi="Wingdings" w:hint="default"/>
+      </w:rPr>
+    </w:lvl>
+    <w:lvl w:ilvl="3" w:tplc="04190001" w:tentative="1">
+      <w:start w:val="1"/>
+      <w:numFmt w:val="bullet"/>
+      <w:lvlText w:val=""/>
+      <w:lvlJc w:val="left"/>
+      <w:pPr>
+        <w:ind w:left="3731" w:hanging="360"/>
+      </w:pPr>
+      <w:rPr>
+        <w:rFonts w:ascii="Symbol" w:hAnsi="Symbol" w:hint="default"/>
+      </w:rPr>
+    </w:lvl>
+    <w:lvl w:ilvl="4" w:tplc="04190003" w:tentative="1">
+      <w:start w:val="1"/>
+      <w:numFmt w:val="bullet"/>
+      <w:lvlText w:val="o"/>
+      <w:lvlJc w:val="left"/>
+      <w:pPr>
+        <w:ind w:left="4451" w:hanging="360"/>
+      </w:pPr>
+      <w:rPr>
+        <w:rFonts w:ascii="Courier New" w:hAnsi="Courier New" w:cs="Courier New" w:hint="default"/>
+      </w:rPr>
+    </w:lvl>
+    <w:lvl w:ilvl="5" w:tplc="04190005" w:tentative="1">
+      <w:start w:val="1"/>
+      <w:numFmt w:val="bullet"/>
+      <w:lvlText w:val=""/>
+      <w:lvlJc w:val="left"/>
+      <w:pPr>
+        <w:ind w:left="5171" w:hanging="360"/>
+      </w:pPr>
+      <w:rPr>
+        <w:rFonts w:ascii="Wingdings" w:hAnsi="Wingdings" w:hint="default"/>
+      </w:rPr>
+    </w:lvl>
+    <w:lvl w:ilvl="6" w:tplc="04190001" w:tentative="1">
+      <w:start w:val="1"/>
+      <w:numFmt w:val="bullet"/>
+      <w:lvlText w:val=""/>
+      <w:lvlJc w:val="left"/>
+      <w:pPr>
+        <w:ind w:left="5891" w:hanging="360"/>
+      </w:pPr>
+      <w:rPr>
+        <w:rFonts w:ascii="Symbol" w:hAnsi="Symbol" w:hint="default"/>
+      </w:rPr>
+    </w:lvl>
+    <w:lvl w:ilvl="7" w:tplc="04190003" w:tentative="1">
+      <w:start w:val="1"/>
+      <w:numFmt w:val="bullet"/>
+      <w:lvlText w:val="o"/>
+      <w:lvlJc w:val="left"/>
+      <w:pPr>
+        <w:ind w:left="6611" w:hanging="360"/>
+      </w:pPr>
+      <w:rPr>
+        <w:rFonts w:ascii="Courier New" w:hAnsi="Courier New" w:cs="Courier New" w:hint="default"/>
+      </w:rPr>
+    </w:lvl>
+    <w:lvl w:ilvl="8" w:tplc="04190005" w:tentative="1">
+      <w:start w:val="1"/>
+      <w:numFmt w:val="bullet"/>
+      <w:lvlText w:val=""/>
+      <w:lvlJc w:val="left"/>
+      <w:pPr>
+        <w:ind w:left="7331" w:hanging="360"/>
+      </w:pPr>
+      <w:rPr>
+        <w:rFonts w:ascii="Wingdings" w:hAnsi="Wingdings" w:hint="default"/>
+      </w:rPr>
+    </w:lvl>
+  </w:abstractNum>
+  <w:abstractNum w:abstractNumId="7" w15:restartNumberingAfterBreak="0">
+    <w:nsid w:val="766C4DE2"/>
+    <w:multiLevelType w:val="hybridMultilevel"/>
+    <w:tmpl w:val="2B62B92C"/>
+    <w:lvl w:ilvl="0" w:tplc="7AC08F76">
+      <w:start w:val="1"/>
+      <w:numFmt w:val="bullet"/>
+      <w:lvlText w:val=""/>
+      <w:lvlJc w:val="left"/>
+      <w:pPr>
+        <w:ind w:left="1571" w:hanging="360"/>
+      </w:pPr>
+      <w:rPr>
+        <w:rFonts w:ascii="Symbol" w:hAnsi="Symbol" w:hint="default"/>
+      </w:rPr>
+    </w:lvl>
+    <w:lvl w:ilvl="1" w:tplc="04190003" w:tentative="1">
+      <w:start w:val="1"/>
+      <w:numFmt w:val="bullet"/>
+      <w:lvlText w:val="o"/>
+      <w:lvlJc w:val="left"/>
+      <w:pPr>
+        <w:ind w:left="2291" w:hanging="360"/>
+      </w:pPr>
+      <w:rPr>
+        <w:rFonts w:ascii="Courier New" w:hAnsi="Courier New" w:cs="Courier New" w:hint="default"/>
+      </w:rPr>
+    </w:lvl>
+    <w:lvl w:ilvl="2" w:tplc="04190005" w:tentative="1">
+      <w:start w:val="1"/>
+      <w:numFmt w:val="bullet"/>
+      <w:lvlText w:val=""/>
+      <w:lvlJc w:val="left"/>
+      <w:pPr>
+        <w:ind w:left="3011" w:hanging="360"/>
+      </w:pPr>
+      <w:rPr>
+        <w:rFonts w:ascii="Wingdings" w:hAnsi="Wingdings" w:hint="default"/>
+      </w:rPr>
+    </w:lvl>
+    <w:lvl w:ilvl="3" w:tplc="04190001" w:tentative="1">
+      <w:start w:val="1"/>
+      <w:numFmt w:val="bullet"/>
+      <w:lvlText w:val=""/>
+      <w:lvlJc w:val="left"/>
+      <w:pPr>
+        <w:ind w:left="3731" w:hanging="360"/>
+      </w:pPr>
+      <w:rPr>
+        <w:rFonts w:ascii="Symbol" w:hAnsi="Symbol" w:hint="default"/>
+      </w:rPr>
+    </w:lvl>
+    <w:lvl w:ilvl="4" w:tplc="04190003" w:tentative="1">
+      <w:start w:val="1"/>
+      <w:numFmt w:val="bullet"/>
+      <w:lvlText w:val="o"/>
+      <w:lvlJc w:val="left"/>
+      <w:pPr>
+        <w:ind w:left="4451" w:hanging="360"/>
+      </w:pPr>
+      <w:rPr>
+        <w:rFonts w:ascii="Courier New" w:hAnsi="Courier New" w:cs="Courier New" w:hint="default"/>
+      </w:rPr>
+    </w:lvl>
+    <w:lvl w:ilvl="5" w:tplc="04190005" w:tentative="1">
+      <w:start w:val="1"/>
+      <w:numFmt w:val="bullet"/>
+      <w:lvlText w:val=""/>
+      <w:lvlJc w:val="left"/>
+      <w:pPr>
+        <w:ind w:left="5171" w:hanging="360"/>
+      </w:pPr>
+      <w:rPr>
+        <w:rFonts w:ascii="Wingdings" w:hAnsi="Wingdings" w:hint="default"/>
+      </w:rPr>
+    </w:lvl>
+    <w:lvl w:ilvl="6" w:tplc="04190001" w:tentative="1">
+      <w:start w:val="1"/>
+      <w:numFmt w:val="bullet"/>
+      <w:lvlText w:val=""/>
+      <w:lvlJc w:val="left"/>
+      <w:pPr>
+        <w:ind w:left="5891" w:hanging="360"/>
+      </w:pPr>
+      <w:rPr>
+        <w:rFonts w:ascii="Symbol" w:hAnsi="Symbol" w:hint="default"/>
+      </w:rPr>
+    </w:lvl>
+    <w:lvl w:ilvl="7" w:tplc="04190003" w:tentative="1">
+      <w:start w:val="1"/>
+      <w:numFmt w:val="bullet"/>
+      <w:lvlText w:val="o"/>
+      <w:lvlJc w:val="left"/>
+      <w:pPr>
+        <w:ind w:left="6611" w:hanging="360"/>
+      </w:pPr>
+      <w:rPr>
+        <w:rFonts w:ascii="Courier New" w:hAnsi="Courier New" w:cs="Courier New" w:hint="default"/>
+      </w:rPr>
+    </w:lvl>
+    <w:lvl w:ilvl="8" w:tplc="04190005" w:tentative="1">
+      <w:start w:val="1"/>
+      <w:numFmt w:val="bullet"/>
+      <w:lvlText w:val=""/>
+      <w:lvlJc w:val="left"/>
+      <w:pPr>
+        <w:ind w:left="7331" w:hanging="360"/>
+      </w:pPr>
+      <w:rPr>
+        <w:rFonts w:ascii="Wingdings" w:hAnsi="Wingdings" w:hint="default"/>
+      </w:rPr>
+    </w:lvl>
+  </w:abstractNum>
   <w:num w:numId="1">
+    <w:abstractNumId w:val="3"/>
+  </w:num>
+  <w:num w:numId="2">
+    <w:abstractNumId w:val="1"/>
+  </w:num>
+  <w:num w:numId="3">
+    <w:abstractNumId w:val="5"/>
+  </w:num>
+  <w:num w:numId="4">
     <w:abstractNumId w:val="2"/>
   </w:num>
-  <w:num w:numId="2">
+  <w:num w:numId="5">
+    <w:abstractNumId w:val="4"/>
+  </w:num>
+  <w:num w:numId="6">
     <w:abstractNumId w:val="0"/>
   </w:num>
-  <w:num w:numId="3">
-    <w:abstractNumId w:val="3"/>
+  <w:num w:numId="7">
+    <w:abstractNumId w:val="6"/>
   </w:num>
-  <w:num w:numId="4">
-    <w:abstractNumId w:val="1"/>
+  <w:num w:numId="8">
+    <w:abstractNumId w:val="7"/>
   </w:num>
 </w:numbering>
 </file>

</xml_diff>

<commit_message>
Create dbsets and classes of tables
</commit_message>
<xml_diff>
--- a/пояснительная записка Чистяков 8901.docx
+++ b/пояснительная записка Чистяков 8901.docx
@@ -1632,7 +1632,7 @@
           <w:color w:val="000000"/>
           <w:sz w:val="28"/>
         </w:rPr>
-        <w:t>имя</w:t>
+        <w:t>код пользователя</w:t>
       </w:r>
       <w:r>
         <w:rPr>
@@ -1661,7 +1661,7 @@
           <w:color w:val="000000"/>
           <w:sz w:val="28"/>
         </w:rPr>
-        <w:t>пол;</w:t>
+        <w:t>имя;</w:t>
       </w:r>
     </w:p>
     <w:p>
@@ -1683,14 +1683,7 @@
           <w:color w:val="000000"/>
           <w:sz w:val="28"/>
         </w:rPr>
-        <w:t>логин</w:t>
-      </w:r>
-      <w:r>
-        <w:rPr>
-          <w:color w:val="000000"/>
-          <w:sz w:val="28"/>
-        </w:rPr>
-        <w:t>;</w:t>
+        <w:t>пол;</w:t>
       </w:r>
     </w:p>
     <w:p>
@@ -1712,6 +1705,35 @@
           <w:color w:val="000000"/>
           <w:sz w:val="28"/>
         </w:rPr>
+        <w:t>логин</w:t>
+      </w:r>
+      <w:r>
+        <w:rPr>
+          <w:color w:val="000000"/>
+          <w:sz w:val="28"/>
+        </w:rPr>
+        <w:t>;</w:t>
+      </w:r>
+    </w:p>
+    <w:p>
+      <w:pPr>
+        <w:pStyle w:val="Standard"/>
+        <w:numPr>
+          <w:ilvl w:val="0"/>
+          <w:numId w:val="5"/>
+        </w:numPr>
+        <w:spacing w:before="0" w:line="360" w:lineRule="auto"/>
+        <w:jc w:val="both"/>
+        <w:rPr>
+          <w:color w:val="000000"/>
+          <w:sz w:val="28"/>
+        </w:rPr>
+      </w:pPr>
+      <w:r>
+        <w:rPr>
+          <w:color w:val="000000"/>
+          <w:sz w:val="28"/>
+        </w:rPr>
         <w:t>пароль.</w:t>
       </w:r>
     </w:p>
@@ -1747,6 +1769,8 @@
         </w:rPr>
         <w:t xml:space="preserve"> характеризуется следующими атрибутами:</w:t>
       </w:r>
+      <w:bookmarkStart w:id="0" w:name="_GoBack"/>
+      <w:bookmarkEnd w:id="0"/>
     </w:p>
     <w:p>
       <w:pPr>
@@ -1767,7 +1791,14 @@
           <w:color w:val="000000"/>
           <w:sz w:val="28"/>
         </w:rPr>
-        <w:t>название;</w:t>
+        <w:t>код лекарства</w:t>
+      </w:r>
+      <w:r>
+        <w:rPr>
+          <w:color w:val="000000"/>
+          <w:sz w:val="28"/>
+        </w:rPr>
+        <w:t>;</w:t>
       </w:r>
     </w:p>
     <w:p>
@@ -1789,6 +1820,28 @@
           <w:color w:val="000000"/>
           <w:sz w:val="28"/>
         </w:rPr>
+        <w:t>название;</w:t>
+      </w:r>
+    </w:p>
+    <w:p>
+      <w:pPr>
+        <w:pStyle w:val="Standard"/>
+        <w:numPr>
+          <w:ilvl w:val="0"/>
+          <w:numId w:val="6"/>
+        </w:numPr>
+        <w:spacing w:before="0" w:line="360" w:lineRule="auto"/>
+        <w:jc w:val="both"/>
+        <w:rPr>
+          <w:color w:val="000000"/>
+          <w:sz w:val="28"/>
+        </w:rPr>
+      </w:pPr>
+      <w:r>
+        <w:rPr>
+          <w:color w:val="000000"/>
+          <w:sz w:val="28"/>
+        </w:rPr>
         <w:t>категория.</w:t>
       </w:r>
     </w:p>
@@ -1872,14 +1925,7 @@
           <w:color w:val="000000"/>
           <w:sz w:val="28"/>
         </w:rPr>
-        <w:t xml:space="preserve">ссылка на </w:t>
-      </w:r>
-      <w:r>
-        <w:rPr>
-          <w:color w:val="000000"/>
-          <w:sz w:val="28"/>
-        </w:rPr>
-        <w:t>пользователя</w:t>
+        <w:t>код записи</w:t>
       </w:r>
       <w:r>
         <w:rPr>
@@ -1908,14 +1954,7 @@
           <w:color w:val="000000"/>
           <w:sz w:val="28"/>
         </w:rPr>
-        <w:t xml:space="preserve">ссылка на </w:t>
-      </w:r>
-      <w:r>
-        <w:rPr>
-          <w:color w:val="000000"/>
-          <w:sz w:val="28"/>
-        </w:rPr>
-        <w:t>лекарство</w:t>
+        <w:t>ссылка на пользователя</w:t>
       </w:r>
       <w:r>
         <w:rPr>
@@ -1944,7 +1983,21 @@
           <w:color w:val="000000"/>
           <w:sz w:val="28"/>
         </w:rPr>
-        <w:t>дата начала приёма;</w:t>
+        <w:t xml:space="preserve">ссылка на </w:t>
+      </w:r>
+      <w:r>
+        <w:rPr>
+          <w:color w:val="000000"/>
+          <w:sz w:val="28"/>
+        </w:rPr>
+        <w:t>лекарство</w:t>
+      </w:r>
+      <w:r>
+        <w:rPr>
+          <w:color w:val="000000"/>
+          <w:sz w:val="28"/>
+        </w:rPr>
+        <w:t>;</w:t>
       </w:r>
     </w:p>
     <w:p>
@@ -1966,7 +2019,7 @@
           <w:color w:val="000000"/>
           <w:sz w:val="28"/>
         </w:rPr>
-        <w:t>дата окончания приёма;</w:t>
+        <w:t>дата начала приёма;</w:t>
       </w:r>
     </w:p>
     <w:p>
@@ -1988,7 +2041,7 @@
           <w:color w:val="000000"/>
           <w:sz w:val="28"/>
         </w:rPr>
-        <w:t>количество таблеток за приём;</w:t>
+        <w:t>дата окончания приёма;</w:t>
       </w:r>
     </w:p>
     <w:p>
@@ -2010,7 +2063,7 @@
           <w:color w:val="000000"/>
           <w:sz w:val="28"/>
         </w:rPr>
-        <w:t>количество приёмов в день;</w:t>
+        <w:t>количество таблеток за приём;</w:t>
       </w:r>
     </w:p>
     <w:p>
@@ -2032,6 +2085,28 @@
           <w:color w:val="000000"/>
           <w:sz w:val="28"/>
         </w:rPr>
+        <w:t>количество приёмов в день;</w:t>
+      </w:r>
+    </w:p>
+    <w:p>
+      <w:pPr>
+        <w:pStyle w:val="Standard"/>
+        <w:numPr>
+          <w:ilvl w:val="0"/>
+          <w:numId w:val="7"/>
+        </w:numPr>
+        <w:spacing w:before="0" w:line="360" w:lineRule="auto"/>
+        <w:jc w:val="both"/>
+        <w:rPr>
+          <w:color w:val="000000"/>
+          <w:sz w:val="28"/>
+        </w:rPr>
+      </w:pPr>
+      <w:r>
+        <w:rPr>
+          <w:color w:val="000000"/>
+          <w:sz w:val="28"/>
+        </w:rPr>
         <w:t>общее количество таблеток</w:t>
       </w:r>
       <w:r>
@@ -2048,8 +2123,6 @@
         </w:rPr>
         <w:t>.</w:t>
       </w:r>
-      <w:bookmarkStart w:id="0" w:name="_GoBack"/>
-      <w:bookmarkEnd w:id="0"/>
     </w:p>
     <w:p>
       <w:pPr>
@@ -2141,7 +2214,14 @@
           <w:color w:val="000000"/>
           <w:sz w:val="28"/>
         </w:rPr>
-        <w:t>ссылка на пользователя;</w:t>
+        <w:t>код приёма</w:t>
+      </w:r>
+      <w:r>
+        <w:rPr>
+          <w:color w:val="000000"/>
+          <w:sz w:val="28"/>
+        </w:rPr>
+        <w:t>;</w:t>
       </w:r>
     </w:p>
     <w:p>
@@ -2163,7 +2243,8 @@
           <w:color w:val="000000"/>
           <w:sz w:val="28"/>
         </w:rPr>
-        <w:t>ссылка на лекарство;</w:t>
+        <w:lastRenderedPageBreak/>
+        <w:t>ссылка на пользователя;</w:t>
       </w:r>
     </w:p>
     <w:p>
@@ -2185,7 +2266,7 @@
           <w:color w:val="000000"/>
           <w:sz w:val="28"/>
         </w:rPr>
-        <w:t>дата принятия лекарства;</w:t>
+        <w:t>ссылка на лекарство;</w:t>
       </w:r>
     </w:p>
     <w:p>
@@ -2207,6 +2288,28 @@
           <w:color w:val="000000"/>
           <w:sz w:val="28"/>
         </w:rPr>
+        <w:t>дата принятия лекарства;</w:t>
+      </w:r>
+    </w:p>
+    <w:p>
+      <w:pPr>
+        <w:pStyle w:val="Standard"/>
+        <w:numPr>
+          <w:ilvl w:val="0"/>
+          <w:numId w:val="8"/>
+        </w:numPr>
+        <w:spacing w:before="0" w:line="360" w:lineRule="auto"/>
+        <w:jc w:val="both"/>
+        <w:rPr>
+          <w:color w:val="000000"/>
+          <w:sz w:val="28"/>
+        </w:rPr>
+      </w:pPr>
+      <w:r>
+        <w:rPr>
+          <w:color w:val="000000"/>
+          <w:sz w:val="28"/>
+        </w:rPr>
         <w:t>количество принятых таблеток;</w:t>
       </w:r>
     </w:p>
@@ -2226,132 +2329,131 @@
           <w:color w:val="000000"/>
           <w:sz w:val="28"/>
         </w:rPr>
+        <w:t>Для обеспечения первой нормальной формы информационной модели припишем каждому объекту уникальное ключевое поле (например,  КодП</w:t>
+      </w:r>
+      <w:r>
+        <w:rPr>
+          <w:color w:val="000000"/>
+          <w:sz w:val="28"/>
+        </w:rPr>
+        <w:t>ользователя</w:t>
+      </w:r>
+      <w:r>
+        <w:rPr>
+          <w:color w:val="000000"/>
+          <w:sz w:val="28"/>
+        </w:rPr>
+        <w:t>).</w:t>
+      </w:r>
+    </w:p>
+    <w:p>
+      <w:pPr>
+        <w:pStyle w:val="Standard"/>
+        <w:spacing w:before="0" w:line="360" w:lineRule="auto"/>
+        <w:ind w:firstLine="851"/>
+        <w:jc w:val="both"/>
+        <w:rPr>
+          <w:color w:val="000000"/>
+          <w:sz w:val="28"/>
+        </w:rPr>
+      </w:pPr>
+      <w:r>
+        <w:rPr>
+          <w:color w:val="000000"/>
+          <w:sz w:val="28"/>
+          <w:lang w:val="en-US"/>
+        </w:rPr>
+        <w:t>ER</w:t>
+      </w:r>
+      <w:r>
+        <w:rPr>
+          <w:color w:val="000000"/>
+          <w:sz w:val="28"/>
+        </w:rPr>
+        <w:t>-диаграмма информационной модели предметной области приведена на рисунке А.1.</w:t>
+      </w:r>
+    </w:p>
+    <w:p>
+      <w:pPr>
+        <w:pStyle w:val="Standard"/>
+        <w:spacing w:before="0" w:line="360" w:lineRule="auto"/>
+        <w:ind w:firstLine="851"/>
+        <w:jc w:val="both"/>
+      </w:pPr>
+      <w:r>
+        <w:rPr>
+          <w:color w:val="000000"/>
+          <w:sz w:val="28"/>
+        </w:rPr>
+        <w:t>…………………………………………….фывфывфыв</w:t>
+      </w:r>
+    </w:p>
+    <w:p>
+      <w:pPr>
+        <w:pStyle w:val="Standard"/>
+        <w:spacing w:before="0" w:line="360" w:lineRule="auto"/>
+        <w:ind w:firstLine="851"/>
+        <w:jc w:val="both"/>
+      </w:pPr>
+      <w:r>
+        <w:rPr>
+          <w:color w:val="000000"/>
+          <w:sz w:val="28"/>
+        </w:rPr>
+        <w:t>Каждое событие превратится в новость. Но для разных сочетаний категории персонажа и категории мероприятия текст новости должен формироваться по разному. Например: "Иван Иванов (спортсмен) на чемпионате мира по футболу занял второе место", "Джон Джонсон (политик) присутствовал на чемпионате мира по футболу и заявил нашему корреспонденту, что ему всё понравилось". Потребуется список типов событий, представляющих собой текст с разметкой фасетов (мест, куда подставляются конкретные значения, например фасет для имени персонажа).</w:t>
+      </w:r>
+    </w:p>
+    <w:p>
+      <w:pPr>
+        <w:pStyle w:val="Standard"/>
+        <w:spacing w:before="0" w:line="360" w:lineRule="auto"/>
+        <w:ind w:firstLine="851"/>
+        <w:jc w:val="both"/>
+      </w:pPr>
+      <w:r>
+        <w:rPr>
+          <w:color w:val="000000"/>
+          <w:sz w:val="28"/>
+        </w:rPr>
+        <w:t>Возможна новость о том, как два или более персонажа участвуют в одном мероприятии. В информационной модели, описанной выше это означает наличие двух или более событий, ссылающихся на одно и то же мероприятие. Таких сочетаний может оказаться чрезвычайно много, в том числе слишком сложных для корректной формулировки новости.</w:t>
+      </w:r>
+    </w:p>
+    <w:p>
+      <w:pPr>
+        <w:pStyle w:val="Standard"/>
+        <w:spacing w:before="0" w:line="360" w:lineRule="auto"/>
+        <w:ind w:firstLine="851"/>
+        <w:jc w:val="both"/>
+      </w:pPr>
+      <w:r>
+        <w:rPr>
+          <w:color w:val="000000"/>
+          <w:sz w:val="28"/>
+        </w:rPr>
+        <w:t>Проще реализовать генерацию новостей в обратном порядке: выбрать тип события и подобрать необходимых для него персонажей и мероприятие. В этом случае типы событий могут отличаться друг от друга не только по категориям персонажа и мероприятия, но и по другим их свойствам (например, в своей или чужой стране для персонажа происходят события).</w:t>
+      </w:r>
+    </w:p>
+    <w:p>
+      <w:pPr>
+        <w:pStyle w:val="Standard"/>
+        <w:spacing w:before="0" w:line="360" w:lineRule="auto"/>
+        <w:ind w:firstLine="851"/>
+        <w:jc w:val="both"/>
+      </w:pPr>
+      <w:r>
+        <w:rPr>
+          <w:color w:val="000000"/>
+          <w:sz w:val="28"/>
+        </w:rPr>
+        <w:t xml:space="preserve">В этом случае единственный выход от хранения списка событий была бы возможность проследить, что один персонаж не участвует сразу в нескольких </w:t>
+      </w:r>
+      <w:r>
+        <w:rPr>
+          <w:color w:val="000000"/>
+          <w:sz w:val="28"/>
+        </w:rPr>
         <w:lastRenderedPageBreak/>
-        <w:t>Для обеспечения первой нормальной формы информационной модели припишем каждому объекту уникальное ключевое поле (например,  КодП</w:t>
-      </w:r>
-      <w:r>
-        <w:rPr>
-          <w:color w:val="000000"/>
-          <w:sz w:val="28"/>
-        </w:rPr>
-        <w:t>ользователя</w:t>
-      </w:r>
-      <w:r>
-        <w:rPr>
-          <w:color w:val="000000"/>
-          <w:sz w:val="28"/>
-        </w:rPr>
-        <w:t>).</w:t>
-      </w:r>
-    </w:p>
-    <w:p>
-      <w:pPr>
-        <w:pStyle w:val="Standard"/>
-        <w:spacing w:before="0" w:line="360" w:lineRule="auto"/>
-        <w:ind w:firstLine="851"/>
-        <w:jc w:val="both"/>
-        <w:rPr>
-          <w:color w:val="000000"/>
-          <w:sz w:val="28"/>
-        </w:rPr>
-      </w:pPr>
-      <w:r>
-        <w:rPr>
-          <w:color w:val="000000"/>
-          <w:sz w:val="28"/>
-          <w:lang w:val="en-US"/>
-        </w:rPr>
-        <w:t>ER</w:t>
-      </w:r>
-      <w:r>
-        <w:rPr>
-          <w:color w:val="000000"/>
-          <w:sz w:val="28"/>
-        </w:rPr>
-        <w:t>-диаграмма информационной модели предметной области приведена на рисунке А.1.</w:t>
-      </w:r>
-    </w:p>
-    <w:p>
-      <w:pPr>
-        <w:pStyle w:val="Standard"/>
-        <w:spacing w:before="0" w:line="360" w:lineRule="auto"/>
-        <w:ind w:firstLine="851"/>
-        <w:jc w:val="both"/>
-      </w:pPr>
-      <w:r>
-        <w:rPr>
-          <w:color w:val="000000"/>
-          <w:sz w:val="28"/>
-        </w:rPr>
-        <w:t>…………………………………………….фывфывфыв</w:t>
-      </w:r>
-    </w:p>
-    <w:p>
-      <w:pPr>
-        <w:pStyle w:val="Standard"/>
-        <w:spacing w:before="0" w:line="360" w:lineRule="auto"/>
-        <w:ind w:firstLine="851"/>
-        <w:jc w:val="both"/>
-      </w:pPr>
-      <w:r>
-        <w:rPr>
-          <w:color w:val="000000"/>
-          <w:sz w:val="28"/>
-        </w:rPr>
-        <w:t>Каждое событие превратится в новость. Но для разных сочетаний категории персонажа и категории мероприятия текст новости должен формироваться по разному. Например: "Иван Иванов (спортсмен) на чемпионате мира по футболу занял второе место", "Джон Джонсон (политик) присутствовал на чемпионате мира по футболу и заявил нашему корреспонденту, что ему всё понравилось". Потребуется список типов событий, представляющих собой текст с разметкой фасетов (мест, куда подставляются конкретные значения, например фасет для имени персонажа).</w:t>
-      </w:r>
-    </w:p>
-    <w:p>
-      <w:pPr>
-        <w:pStyle w:val="Standard"/>
-        <w:spacing w:before="0" w:line="360" w:lineRule="auto"/>
-        <w:ind w:firstLine="851"/>
-        <w:jc w:val="both"/>
-      </w:pPr>
-      <w:r>
-        <w:rPr>
-          <w:color w:val="000000"/>
-          <w:sz w:val="28"/>
-        </w:rPr>
-        <w:t>Возможна новость о том, как два или более персонажа участвуют в одном мероприятии. В информационной модели, описанной выше это означает наличие двух или более событий, ссылающихся на одно и то же мероприятие. Таких сочетаний может оказаться чрезвычайно много, в том числе слишком сложных для корректной формулировки новости.</w:t>
-      </w:r>
-    </w:p>
-    <w:p>
-      <w:pPr>
-        <w:pStyle w:val="Standard"/>
-        <w:spacing w:before="0" w:line="360" w:lineRule="auto"/>
-        <w:ind w:firstLine="851"/>
-        <w:jc w:val="both"/>
-      </w:pPr>
-      <w:r>
-        <w:rPr>
-          <w:color w:val="000000"/>
-          <w:sz w:val="28"/>
-        </w:rPr>
-        <w:t>Проще реализовать генерацию новостей в обратном порядке: выбрать тип события и подобрать необходимых для него персонажей и мероприятие. В этом случае типы событий могут отличаться друг от друга не только по категориям персонажа и мероприятия, но и по другим их свойствам (например, в своей или чужой стране для персонажа происходят события).</w:t>
-      </w:r>
-    </w:p>
-    <w:p>
-      <w:pPr>
-        <w:pStyle w:val="Standard"/>
-        <w:spacing w:before="0" w:line="360" w:lineRule="auto"/>
-        <w:ind w:firstLine="851"/>
-        <w:jc w:val="both"/>
-      </w:pPr>
-      <w:r>
-        <w:rPr>
-          <w:color w:val="000000"/>
-          <w:sz w:val="28"/>
-        </w:rPr>
-        <w:t xml:space="preserve">В этом случае единственный выход от хранения списка событий была бы возможность проследить, что один персонаж не участвует сразу в нескольких мероприятиях. Но этого же можно добиться, используя при случайном выборе алгоритм выбора без возврата. Таким образом, таблицу событий можно не реализовывать. Предполагается, что список категорий для персонажа и мероприятий единый и фиксированный с возможностью добавления. Это может </w:t>
-      </w:r>
-      <w:r>
-        <w:rPr>
-          <w:color w:val="000000"/>
-          <w:sz w:val="28"/>
-        </w:rPr>
-        <w:lastRenderedPageBreak/>
-        <w:t>быть реализовано как отдельный объект категория с единственным атрибутом название, являющимся ключевым полем.</w:t>
+        <w:t>мероприятиях. Но этого же можно добиться, используя при случайном выборе алгоритм выбора без возврата. Таким образом, таблицу событий можно не реализовывать. Предполагается, что список категорий для персонажа и мероприятий единый и фиксированный с возможностью добавления. Это может быть реализовано как отдельный объект категория с единственным атрибутом название, являющимся ключевым полем.</w:t>
       </w:r>
     </w:p>
     <w:p>
@@ -2656,6 +2758,7 @@
           <w:color w:val="000000"/>
           <w:sz w:val="28"/>
         </w:rPr>
+        <w:lastRenderedPageBreak/>
         <w:t>2.2.4 Используемые технические средства</w:t>
       </w:r>
     </w:p>
@@ -2752,7 +2855,6 @@
           <w:color w:val="000000"/>
           <w:sz w:val="28"/>
         </w:rPr>
-        <w:lastRenderedPageBreak/>
         <w:t>.</w:t>
       </w:r>
     </w:p>
@@ -4021,7 +4123,7 @@
               </wp:anchor>
             </w:drawing>
           </mc:Choice>
-          <mc:Fallback xmlns:cx1="http://schemas.microsoft.com/office/drawing/2015/9/8/chartex">
+          <mc:Fallback>
             <w:pict>
               <v:shapetype id="_x0000_t202" coordsize="21600,21600" o:spt="202" path="m,l,21600r21600,l21600,xe">
                 <v:stroke joinstyle="miter"/>
@@ -4637,7 +4739,7 @@
                               <w:rStyle w:val="aa"/>
                               <w:noProof/>
                             </w:rPr>
-                            <w:t>15</w:t>
+                            <w:t>6</w:t>
                           </w:r>
                           <w:r>
                             <w:rPr>
@@ -4694,7 +4796,7 @@
                         <w:rStyle w:val="aa"/>
                         <w:noProof/>
                       </w:rPr>
-                      <w:t>15</w:t>
+                      <w:t>6</w:t>
                     </w:r>
                     <w:r>
                       <w:rPr>

</xml_diff>